<commit_message>
working to subject choice passes in through csv
</commit_message>
<xml_diff>
--- a/documentation/Software Major Work DocumentationMatthew Hill.docx
+++ b/documentation/Software Major Work DocumentationMatthew Hill.docx
@@ -3,27 +3,3187 @@
 <w:document xmlns:wpc="http://schemas.microsoft.com/office/word/2010/wordprocessingCanvas" xmlns:cx="http://schemas.microsoft.com/office/drawing/2014/chartex" xmlns:cx1="http://schemas.microsoft.com/office/drawing/2015/9/8/chartex" xmlns:cx2="http://schemas.microsoft.com/office/drawing/2015/10/21/chartex" xmlns:cx3="http://schemas.microsoft.com/office/drawing/2016/5/9/chartex" xmlns:cx4="http://schemas.microsoft.com/office/drawing/2016/5/10/chartex" xmlns:cx5="http://schemas.microsoft.com/office/drawing/2016/5/11/chartex" xmlns:cx6="http://schemas.microsoft.com/office/drawing/2016/5/12/chartex" xmlns:cx7="http://schemas.microsoft.com/office/drawing/2016/5/13/chartex" xmlns:cx8="http://schemas.microsoft.com/office/drawing/2016/5/14/chartex" xmlns:mc="http://schemas.openxmlformats.org/markup-compatibility/2006" xmlns:aink="http://schemas.microsoft.com/office/drawing/2016/ink" xmlns:am3d="http://schemas.microsoft.com/office/drawing/2017/model3d" xmlns:o="urn:schemas-microsoft-com:office:office" xmlns:oel="http://schemas.microsoft.com/office/2019/extlst" xmlns:r="http://schemas.openxmlformats.org/officeDocument/2006/relationships" xmlns:m="http://schemas.openxmlformats.org/officeDocument/2006/math" xmlns:v="urn:schemas-microsoft-com:vml" xmlns:wp14="http://schemas.microsoft.com/office/word/2010/wordprocessingDrawing" xmlns:wp="http://schemas.openxmlformats.org/drawingml/2006/wordprocessingDrawing" xmlns:w10="urn:schemas-microsoft-com:office:word" xmlns:w="http://schemas.openxmlformats.org/wordprocessingml/2006/main" xmlns:w14="http://schemas.microsoft.com/office/word/2010/wordml" xmlns:w15="http://schemas.microsoft.com/office/word/2012/wordml" xmlns:w16cex="http://schemas.microsoft.com/office/word/2018/wordml/cex" xmlns:w16cid="http://schemas.microsoft.com/office/word/2016/wordml/cid" xmlns:w16="http://schemas.microsoft.com/office/word/2018/wordml" xmlns:w16sdtdh="http://schemas.microsoft.com/office/word/2020/wordml/sdtdatahash" xmlns:w16se="http://schemas.microsoft.com/office/word/2015/wordml/symex" xmlns:wpg="http://schemas.microsoft.com/office/word/2010/wordprocessingGroup" xmlns:wpi="http://schemas.microsoft.com/office/word/2010/wordprocessingInk" xmlns:wne="http://schemas.microsoft.com/office/word/2006/wordml" xmlns:wps="http://schemas.microsoft.com/office/word/2010/wordprocessingShape" mc:Ignorable="w14 w15 w16se w16cid w16 w16cex w16sdtdh wp14">
   <w:body>
     <w:p>
+      <w:pPr>
+        <w:rPr>
+          <w:b/>
+          <w:bCs/>
+          <w:color w:val="153D63" w:themeColor="text2" w:themeTint="E6"/>
+        </w:rPr>
+      </w:pPr>
       <w:r>
+        <w:rPr>
+          <w:b/>
+          <w:bCs/>
+          <w:color w:val="153D63" w:themeColor="text2" w:themeTint="E6"/>
+        </w:rPr>
         <w:t>Software Major Work Documentation</w:t>
       </w:r>
       <w:r>
+        <w:rPr>
+          <w:b/>
+          <w:bCs/>
+          <w:color w:val="153D63" w:themeColor="text2" w:themeTint="E6"/>
+        </w:rPr>
         <w:tab/>
       </w:r>
       <w:r>
+        <w:rPr>
+          <w:b/>
+          <w:bCs/>
+          <w:color w:val="153D63" w:themeColor="text2" w:themeTint="E6"/>
+        </w:rPr>
         <w:tab/>
       </w:r>
       <w:r>
+        <w:rPr>
+          <w:b/>
+          <w:bCs/>
+          <w:color w:val="153D63" w:themeColor="text2" w:themeTint="E6"/>
+        </w:rPr>
         <w:tab/>
       </w:r>
       <w:r>
+        <w:rPr>
+          <w:b/>
+          <w:bCs/>
+          <w:color w:val="153D63" w:themeColor="text2" w:themeTint="E6"/>
+        </w:rPr>
         <w:tab/>
       </w:r>
       <w:r>
+        <w:rPr>
+          <w:b/>
+          <w:bCs/>
+          <w:color w:val="153D63" w:themeColor="text2" w:themeTint="E6"/>
+        </w:rPr>
         <w:tab/>
         <w:t>Matthew Hill</w:t>
       </w:r>
     </w:p>
     <w:p/>
+    <w:p>
+      <w:pPr>
+        <w:rPr>
+          <w:b/>
+          <w:bCs/>
+        </w:rPr>
+      </w:pPr>
+      <w:r>
+        <w:rPr>
+          <w:b/>
+          <w:bCs/>
+        </w:rPr>
+        <w:t>Problem Definition</w:t>
+      </w:r>
+    </w:p>
+    <w:p>
+      <w:pPr>
+        <w:rPr>
+          <w:sz w:val="22"/>
+          <w:szCs w:val="22"/>
+        </w:rPr>
+      </w:pPr>
+      <w:r>
+        <w:rPr>
+          <w:sz w:val="22"/>
+          <w:szCs w:val="22"/>
+        </w:rPr>
+        <w:t>My app</w:t>
+      </w:r>
+      <w:r>
+        <w:rPr>
+          <w:sz w:val="22"/>
+          <w:szCs w:val="22"/>
+        </w:rPr>
+        <w:t xml:space="preserve">, ‘Custom Quizzer’ </w:t>
+      </w:r>
+      <w:r>
+        <w:rPr>
+          <w:sz w:val="22"/>
+          <w:szCs w:val="22"/>
+        </w:rPr>
+        <w:t xml:space="preserve">solves the issue of paywalls and in app purchases in self-customisable quizzes for Saint Augustine’s students. Apps with such paywalls and in app purchases include Kahoot, Quizlet and Blooket. My app aims to provide students from Saint Augustine’s </w:t>
+      </w:r>
+      <w:r>
+        <w:rPr>
+          <w:sz w:val="22"/>
+          <w:szCs w:val="22"/>
+        </w:rPr>
+        <w:t>to test their knowledge and education. The app will function as a self-customisable quiz where</w:t>
+      </w:r>
+      <w:r>
+        <w:rPr>
+          <w:sz w:val="22"/>
+          <w:szCs w:val="22"/>
+        </w:rPr>
+        <w:t xml:space="preserve"> users can either test themselves or others by making their own quiz or using the example quizzes provided. The quiz will check all answers given from the user and compile their score and </w:t>
+      </w:r>
+      <w:r>
+        <w:rPr>
+          <w:sz w:val="22"/>
+          <w:szCs w:val="22"/>
+        </w:rPr>
+        <w:t xml:space="preserve">provide feedback on their understanding and progress of the topic. My app utilises Excel spreadsheets </w:t>
+      </w:r>
+      <w:r>
+        <w:rPr>
+          <w:sz w:val="22"/>
+          <w:szCs w:val="22"/>
+        </w:rPr>
+        <w:t>to</w:t>
+      </w:r>
+      <w:r>
+        <w:rPr>
+          <w:sz w:val="22"/>
+          <w:szCs w:val="22"/>
+        </w:rPr>
+        <w:t xml:space="preserve"> compile questions in the quiz, so the user of the app must have at minimum, a limited knowledge within Excel spreadsheets</w:t>
+      </w:r>
+      <w:r>
+        <w:rPr>
+          <w:sz w:val="22"/>
+          <w:szCs w:val="22"/>
+        </w:rPr>
+        <w:t xml:space="preserve"> in order to create their own quizzes</w:t>
+      </w:r>
+      <w:r>
+        <w:rPr>
+          <w:sz w:val="22"/>
+          <w:szCs w:val="22"/>
+        </w:rPr>
+        <w:t xml:space="preserve">. The primary issue that is to be tackled with my app is that it allows Saint Augustine’s students to compile their own quizzes with their own topics that they want to be tested on </w:t>
+      </w:r>
+      <w:r>
+        <w:rPr>
+          <w:sz w:val="22"/>
+          <w:szCs w:val="22"/>
+        </w:rPr>
+        <w:t xml:space="preserve">without facing paywalls, in app purchases and advertisements. </w:t>
+      </w:r>
+    </w:p>
+    <w:p>
+      <w:pPr>
+        <w:rPr>
+          <w:sz w:val="22"/>
+          <w:szCs w:val="22"/>
+        </w:rPr>
+      </w:pPr>
+    </w:p>
+    <w:p>
+      <w:pPr>
+        <w:rPr>
+          <w:sz w:val="22"/>
+          <w:szCs w:val="22"/>
+        </w:rPr>
+      </w:pPr>
+    </w:p>
+    <w:p>
+      <w:pPr>
+        <w:rPr>
+          <w:b/>
+          <w:bCs/>
+        </w:rPr>
+      </w:pPr>
+      <w:r>
+        <w:rPr>
+          <w:b/>
+          <w:bCs/>
+        </w:rPr>
+        <w:t>Legal and ethical considerations</w:t>
+      </w:r>
+    </w:p>
+    <w:p>
+      <w:pPr>
+        <w:rPr>
+          <w:sz w:val="22"/>
+          <w:szCs w:val="22"/>
+        </w:rPr>
+      </w:pPr>
+      <w:r>
+        <w:rPr>
+          <w:b/>
+          <w:bCs/>
+        </w:rPr>
+        <w:t xml:space="preserve"> </w:t>
+      </w:r>
+      <w:r>
+        <w:rPr>
+          <w:sz w:val="22"/>
+          <w:szCs w:val="22"/>
+        </w:rPr>
+        <w:t xml:space="preserve">My app, </w:t>
+      </w:r>
+      <w:r>
+        <w:rPr>
+          <w:sz w:val="22"/>
+          <w:szCs w:val="22"/>
+        </w:rPr>
+        <w:t xml:space="preserve">‘Custom Quizzer’ does not require </w:t>
+      </w:r>
+      <w:r>
+        <w:rPr>
+          <w:sz w:val="22"/>
+          <w:szCs w:val="22"/>
+        </w:rPr>
+        <w:t xml:space="preserve">any personal information as there is no log in or registering features, therefore it doesn’t breach any of the user’s data and privacy. The software is somewhat accessible as it functions as a knowledge quiz on certain areas the user is studying or trying to extend their knowledge on. However, the user must be able to operate Excel spreadsheets </w:t>
+      </w:r>
+      <w:proofErr w:type="gramStart"/>
+      <w:r>
+        <w:rPr>
+          <w:sz w:val="22"/>
+          <w:szCs w:val="22"/>
+        </w:rPr>
+        <w:t>in order to</w:t>
+      </w:r>
+      <w:proofErr w:type="gramEnd"/>
+      <w:r>
+        <w:rPr>
+          <w:sz w:val="22"/>
+          <w:szCs w:val="22"/>
+        </w:rPr>
+        <w:t xml:space="preserve"> compile their own sets of quiz questions, options and answers, this limitation of my software should be minimal as the extent of usage on Excel spreadsheets is limited and only requires a basic knowledge of Excel for the user to type their quizzes into the file. ‘Custom Quizzer’ is similar to other online quiz applications and webpages that allow you create and test yourself on your own topics. </w:t>
+      </w:r>
+      <w:r>
+        <w:rPr>
+          <w:sz w:val="22"/>
+          <w:szCs w:val="22"/>
+        </w:rPr>
+        <w:t xml:space="preserve">This could result in some issues regarding </w:t>
+      </w:r>
+      <w:r>
+        <w:rPr>
+          <w:sz w:val="22"/>
+          <w:szCs w:val="22"/>
+        </w:rPr>
+        <w:t xml:space="preserve">intellectual property. </w:t>
+      </w:r>
+      <w:r>
+        <w:rPr>
+          <w:sz w:val="22"/>
+          <w:szCs w:val="22"/>
+        </w:rPr>
+        <w:t>However,</w:t>
+      </w:r>
+      <w:r>
+        <w:rPr>
+          <w:sz w:val="22"/>
+          <w:szCs w:val="22"/>
+        </w:rPr>
+        <w:t xml:space="preserve"> as the concept of an online customisable quiz </w:t>
+      </w:r>
+      <w:r>
+        <w:rPr>
+          <w:sz w:val="22"/>
+          <w:szCs w:val="22"/>
+        </w:rPr>
+        <w:t xml:space="preserve">is very common it cannot be claimed as intellectual property of one person, therefore ‘Custom Quizzer’ is not an infringement of any intellectual property. </w:t>
+      </w:r>
+    </w:p>
+    <w:p>
+      <w:pPr>
+        <w:rPr>
+          <w:sz w:val="22"/>
+          <w:szCs w:val="22"/>
+        </w:rPr>
+      </w:pPr>
+    </w:p>
+    <w:p>
+      <w:pPr>
+        <w:rPr>
+          <w:b/>
+          <w:bCs/>
+        </w:rPr>
+      </w:pPr>
+      <w:r>
+        <w:rPr>
+          <w:b/>
+          <w:bCs/>
+        </w:rPr>
+        <w:t>Functional and non-functional requirements</w:t>
+      </w:r>
+    </w:p>
+    <w:tbl>
+      <w:tblPr>
+        <w:tblStyle w:val="TableGrid"/>
+        <w:tblW w:w="0" w:type="auto"/>
+        <w:tblLook w:val="04A0" w:firstRow="1" w:lastRow="0" w:firstColumn="1" w:lastColumn="0" w:noHBand="0" w:noVBand="1"/>
+      </w:tblPr>
+      <w:tblGrid>
+        <w:gridCol w:w="4505"/>
+        <w:gridCol w:w="4505"/>
+      </w:tblGrid>
+      <w:tr>
+        <w:tc>
+          <w:tcPr>
+            <w:tcW w:w="4505" w:type="dxa"/>
+          </w:tcPr>
+          <w:p>
+            <w:pPr>
+              <w:rPr>
+                <w:sz w:val="22"/>
+                <w:szCs w:val="22"/>
+              </w:rPr>
+            </w:pPr>
+            <w:r>
+              <w:rPr>
+                <w:sz w:val="22"/>
+                <w:szCs w:val="22"/>
+              </w:rPr>
+              <w:t>Functional:</w:t>
+            </w:r>
+          </w:p>
+        </w:tc>
+        <w:tc>
+          <w:tcPr>
+            <w:tcW w:w="4505" w:type="dxa"/>
+          </w:tcPr>
+          <w:p>
+            <w:pPr>
+              <w:rPr>
+                <w:sz w:val="22"/>
+                <w:szCs w:val="22"/>
+              </w:rPr>
+            </w:pPr>
+            <w:r>
+              <w:rPr>
+                <w:sz w:val="22"/>
+                <w:szCs w:val="22"/>
+              </w:rPr>
+              <w:t>Non-functional:</w:t>
+            </w:r>
+          </w:p>
+        </w:tc>
+      </w:tr>
+      <w:tr>
+        <w:tc>
+          <w:tcPr>
+            <w:tcW w:w="4505" w:type="dxa"/>
+          </w:tcPr>
+          <w:p>
+            <w:pPr>
+              <w:rPr>
+                <w:sz w:val="22"/>
+                <w:szCs w:val="22"/>
+              </w:rPr>
+            </w:pPr>
+            <w:r>
+              <w:rPr>
+                <w:sz w:val="22"/>
+                <w:szCs w:val="22"/>
+              </w:rPr>
+              <w:t>The quiz will not have any paywalls or in app purchases</w:t>
+            </w:r>
+          </w:p>
+        </w:tc>
+        <w:tc>
+          <w:tcPr>
+            <w:tcW w:w="4505" w:type="dxa"/>
+          </w:tcPr>
+          <w:p>
+            <w:pPr>
+              <w:rPr>
+                <w:sz w:val="22"/>
+                <w:szCs w:val="22"/>
+              </w:rPr>
+            </w:pPr>
+            <w:r>
+              <w:rPr>
+                <w:sz w:val="22"/>
+                <w:szCs w:val="22"/>
+              </w:rPr>
+              <w:t>App will have simple multiple-choice quiz not requiring a tutorial</w:t>
+            </w:r>
+          </w:p>
+        </w:tc>
+      </w:tr>
+      <w:tr>
+        <w:tc>
+          <w:tcPr>
+            <w:tcW w:w="4505" w:type="dxa"/>
+          </w:tcPr>
+          <w:p>
+            <w:pPr>
+              <w:rPr>
+                <w:sz w:val="22"/>
+                <w:szCs w:val="22"/>
+              </w:rPr>
+            </w:pPr>
+            <w:r>
+              <w:rPr>
+                <w:sz w:val="22"/>
+                <w:szCs w:val="22"/>
+              </w:rPr>
+              <w:t>Users must make custom questions through an Excel file</w:t>
+            </w:r>
+          </w:p>
+        </w:tc>
+        <w:tc>
+          <w:tcPr>
+            <w:tcW w:w="4505" w:type="dxa"/>
+          </w:tcPr>
+          <w:p>
+            <w:pPr>
+              <w:rPr>
+                <w:sz w:val="22"/>
+                <w:szCs w:val="22"/>
+              </w:rPr>
+            </w:pPr>
+            <w:r>
+              <w:rPr>
+                <w:sz w:val="22"/>
+                <w:szCs w:val="22"/>
+              </w:rPr>
+              <w:t>The app will compile questions inputted by user from an Excel csv file</w:t>
+            </w:r>
+          </w:p>
+        </w:tc>
+      </w:tr>
+      <w:tr>
+        <w:tc>
+          <w:tcPr>
+            <w:tcW w:w="4505" w:type="dxa"/>
+          </w:tcPr>
+          <w:p>
+            <w:pPr>
+              <w:rPr>
+                <w:sz w:val="22"/>
+                <w:szCs w:val="22"/>
+              </w:rPr>
+            </w:pPr>
+            <w:r>
+              <w:rPr>
+                <w:sz w:val="22"/>
+                <w:szCs w:val="22"/>
+              </w:rPr>
+              <w:t>App will allow user to select topic of quiz</w:t>
+            </w:r>
+          </w:p>
+        </w:tc>
+        <w:tc>
+          <w:tcPr>
+            <w:tcW w:w="4505" w:type="dxa"/>
+          </w:tcPr>
+          <w:p>
+            <w:pPr>
+              <w:rPr>
+                <w:sz w:val="22"/>
+                <w:szCs w:val="22"/>
+              </w:rPr>
+            </w:pPr>
+            <w:r>
+              <w:rPr>
+                <w:sz w:val="22"/>
+                <w:szCs w:val="22"/>
+              </w:rPr>
+              <w:t>A choice of 4 subjects the user can choose to be quizzed on</w:t>
+            </w:r>
+          </w:p>
+        </w:tc>
+      </w:tr>
+      <w:tr>
+        <w:tc>
+          <w:tcPr>
+            <w:tcW w:w="4505" w:type="dxa"/>
+          </w:tcPr>
+          <w:p>
+            <w:pPr>
+              <w:rPr>
+                <w:sz w:val="22"/>
+                <w:szCs w:val="22"/>
+              </w:rPr>
+            </w:pPr>
+            <w:r>
+              <w:rPr>
+                <w:sz w:val="22"/>
+                <w:szCs w:val="22"/>
+              </w:rPr>
+              <w:t>The app will give user feedback on how they performed on the quiz</w:t>
+            </w:r>
+          </w:p>
+        </w:tc>
+        <w:tc>
+          <w:tcPr>
+            <w:tcW w:w="4505" w:type="dxa"/>
+          </w:tcPr>
+          <w:p>
+            <w:pPr>
+              <w:rPr>
+                <w:sz w:val="22"/>
+                <w:szCs w:val="22"/>
+              </w:rPr>
+            </w:pPr>
+            <w:r>
+              <w:rPr>
+                <w:sz w:val="22"/>
+                <w:szCs w:val="22"/>
+              </w:rPr>
+              <w:t>Once completed, the quiz will provide the user with a score out of 5</w:t>
+            </w:r>
+          </w:p>
+        </w:tc>
+      </w:tr>
+      <w:tr>
+        <w:tc>
+          <w:tcPr>
+            <w:tcW w:w="4505" w:type="dxa"/>
+          </w:tcPr>
+          <w:p>
+            <w:pPr>
+              <w:rPr>
+                <w:sz w:val="22"/>
+                <w:szCs w:val="22"/>
+              </w:rPr>
+            </w:pPr>
+            <w:r>
+              <w:rPr>
+                <w:sz w:val="22"/>
+                <w:szCs w:val="22"/>
+              </w:rPr>
+              <w:t xml:space="preserve">User should be notified once quiz is completed </w:t>
+            </w:r>
+          </w:p>
+        </w:tc>
+        <w:tc>
+          <w:tcPr>
+            <w:tcW w:w="4505" w:type="dxa"/>
+          </w:tcPr>
+          <w:p>
+            <w:pPr>
+              <w:rPr>
+                <w:sz w:val="22"/>
+                <w:szCs w:val="22"/>
+              </w:rPr>
+            </w:pPr>
+            <w:r>
+              <w:rPr>
+                <w:sz w:val="22"/>
+                <w:szCs w:val="22"/>
+              </w:rPr>
+              <w:t>The quiz will print ‘Quiz completed’ and prompt the user to view their score on the quiz</w:t>
+            </w:r>
+          </w:p>
+        </w:tc>
+      </w:tr>
+    </w:tbl>
+    <w:p>
+      <w:pPr>
+        <w:rPr>
+          <w:sz w:val="22"/>
+          <w:szCs w:val="22"/>
+        </w:rPr>
+      </w:pPr>
+    </w:p>
+    <w:p>
+      <w:pPr>
+        <w:rPr>
+          <w:b/>
+          <w:bCs/>
+          <w:sz w:val="22"/>
+          <w:szCs w:val="22"/>
+        </w:rPr>
+      </w:pPr>
+    </w:p>
+    <w:p>
+      <w:pPr>
+        <w:rPr>
+          <w:sz w:val="22"/>
+          <w:szCs w:val="22"/>
+        </w:rPr>
+      </w:pPr>
+    </w:p>
+    <w:p>
+      <w:pPr>
+        <w:rPr>
+          <w:b/>
+          <w:bCs/>
+        </w:rPr>
+      </w:pPr>
+      <w:r>
+        <w:rPr>
+          <w:b/>
+          <w:bCs/>
+        </w:rPr>
+        <w:t>Development Log</w:t>
+      </w:r>
+      <w:r>
+        <w:rPr>
+          <w:b/>
+          <w:bCs/>
+        </w:rPr>
+        <w:t xml:space="preserve"> </w:t>
+      </w:r>
+    </w:p>
+    <w:p>
+      <w:pPr>
+        <w:rPr>
+          <w:b/>
+          <w:bCs/>
+        </w:rPr>
+      </w:pPr>
+    </w:p>
+    <w:p>
+      <w:pPr>
+        <w:rPr>
+          <w:b/>
+          <w:bCs/>
+        </w:rPr>
+      </w:pPr>
+    </w:p>
+    <w:p>
+      <w:pPr>
+        <w:rPr>
+          <w:b/>
+          <w:bCs/>
+        </w:rPr>
+      </w:pPr>
+    </w:p>
+    <w:p>
+      <w:pPr>
+        <w:rPr>
+          <w:b/>
+          <w:bCs/>
+        </w:rPr>
+      </w:pPr>
+    </w:p>
+    <w:p>
+      <w:pPr>
+        <w:rPr>
+          <w:b/>
+          <w:bCs/>
+        </w:rPr>
+      </w:pPr>
+    </w:p>
+    <w:p>
+      <w:pPr>
+        <w:rPr>
+          <w:b/>
+          <w:bCs/>
+        </w:rPr>
+      </w:pPr>
+    </w:p>
+    <w:p>
+      <w:pPr>
+        <w:rPr>
+          <w:b/>
+          <w:bCs/>
+        </w:rPr>
+      </w:pPr>
+    </w:p>
+    <w:p>
+      <w:pPr>
+        <w:rPr>
+          <w:b/>
+          <w:bCs/>
+        </w:rPr>
+      </w:pPr>
+    </w:p>
+    <w:p>
+      <w:pPr>
+        <w:rPr>
+          <w:b/>
+          <w:bCs/>
+        </w:rPr>
+      </w:pPr>
+    </w:p>
+    <w:p>
+      <w:pPr>
+        <w:rPr>
+          <w:b/>
+          <w:bCs/>
+        </w:rPr>
+      </w:pPr>
+    </w:p>
+    <w:p>
+      <w:pPr>
+        <w:rPr>
+          <w:b/>
+          <w:bCs/>
+        </w:rPr>
+      </w:pPr>
+      <w:r>
+        <w:rPr>
+          <w:b/>
+          <w:bCs/>
+        </w:rPr>
+        <w:t>Test Table</w:t>
+      </w:r>
+    </w:p>
+    <w:tbl>
+      <w:tblPr>
+        <w:tblStyle w:val="TableGrid"/>
+        <w:tblW w:w="10948" w:type="dxa"/>
+        <w:tblInd w:w="-784" w:type="dxa"/>
+        <w:tblLook w:val="04A0" w:firstRow="1" w:lastRow="0" w:firstColumn="1" w:lastColumn="0" w:noHBand="0" w:noVBand="1"/>
+      </w:tblPr>
+      <w:tblGrid>
+        <w:gridCol w:w="680"/>
+        <w:gridCol w:w="1296"/>
+        <w:gridCol w:w="1501"/>
+        <w:gridCol w:w="1482"/>
+        <w:gridCol w:w="1745"/>
+        <w:gridCol w:w="1745"/>
+        <w:gridCol w:w="1231"/>
+        <w:gridCol w:w="1268"/>
+      </w:tblGrid>
+      <w:tr>
+        <w:trPr>
+          <w:trHeight w:val="1414"/>
+        </w:trPr>
+        <w:tc>
+          <w:tcPr>
+            <w:tcW w:w="680" w:type="dxa"/>
+          </w:tcPr>
+          <w:p>
+            <w:pPr>
+              <w:rPr>
+                <w:b/>
+                <w:bCs/>
+              </w:rPr>
+            </w:pPr>
+            <w:r>
+              <w:rPr>
+                <w:b/>
+                <w:bCs/>
+              </w:rPr>
+              <w:t>Test ID</w:t>
+            </w:r>
+          </w:p>
+        </w:tc>
+        <w:tc>
+          <w:tcPr>
+            <w:tcW w:w="1296" w:type="dxa"/>
+          </w:tcPr>
+          <w:p>
+            <w:pPr>
+              <w:rPr>
+                <w:b/>
+                <w:bCs/>
+              </w:rPr>
+            </w:pPr>
+            <w:r>
+              <w:rPr>
+                <w:b/>
+                <w:bCs/>
+              </w:rPr>
+              <w:t>Category</w:t>
+            </w:r>
+          </w:p>
+        </w:tc>
+        <w:tc>
+          <w:tcPr>
+            <w:tcW w:w="1501" w:type="dxa"/>
+          </w:tcPr>
+          <w:p>
+            <w:pPr>
+              <w:rPr>
+                <w:b/>
+                <w:bCs/>
+              </w:rPr>
+            </w:pPr>
+            <w:r>
+              <w:rPr>
+                <w:b/>
+                <w:bCs/>
+              </w:rPr>
+              <w:t>Test Case Description</w:t>
+            </w:r>
+          </w:p>
+        </w:tc>
+        <w:tc>
+          <w:tcPr>
+            <w:tcW w:w="1482" w:type="dxa"/>
+          </w:tcPr>
+          <w:p>
+            <w:pPr>
+              <w:rPr>
+                <w:b/>
+                <w:bCs/>
+              </w:rPr>
+            </w:pPr>
+            <w:r>
+              <w:rPr>
+                <w:b/>
+                <w:bCs/>
+              </w:rPr>
+              <w:t>Input to Provide</w:t>
+            </w:r>
+          </w:p>
+        </w:tc>
+        <w:tc>
+          <w:tcPr>
+            <w:tcW w:w="1745" w:type="dxa"/>
+          </w:tcPr>
+          <w:p>
+            <w:pPr>
+              <w:rPr>
+                <w:b/>
+                <w:bCs/>
+              </w:rPr>
+            </w:pPr>
+            <w:r>
+              <w:rPr>
+                <w:b/>
+                <w:bCs/>
+              </w:rPr>
+              <w:t>Expected Output</w:t>
+            </w:r>
+          </w:p>
+        </w:tc>
+        <w:tc>
+          <w:tcPr>
+            <w:tcW w:w="1745" w:type="dxa"/>
+          </w:tcPr>
+          <w:p>
+            <w:pPr>
+              <w:rPr>
+                <w:b/>
+                <w:bCs/>
+              </w:rPr>
+            </w:pPr>
+            <w:r>
+              <w:rPr>
+                <w:b/>
+                <w:bCs/>
+              </w:rPr>
+              <w:t>Actual Output</w:t>
+            </w:r>
+          </w:p>
+        </w:tc>
+        <w:tc>
+          <w:tcPr>
+            <w:tcW w:w="1231" w:type="dxa"/>
+          </w:tcPr>
+          <w:p>
+            <w:pPr>
+              <w:rPr>
+                <w:b/>
+                <w:bCs/>
+              </w:rPr>
+            </w:pPr>
+            <w:r>
+              <w:rPr>
+                <w:b/>
+                <w:bCs/>
+              </w:rPr>
+              <w:t>Pass/Fail</w:t>
+            </w:r>
+          </w:p>
+        </w:tc>
+        <w:tc>
+          <w:tcPr>
+            <w:tcW w:w="1268" w:type="dxa"/>
+          </w:tcPr>
+          <w:p>
+            <w:pPr>
+              <w:rPr>
+                <w:b/>
+                <w:bCs/>
+              </w:rPr>
+            </w:pPr>
+            <w:r>
+              <w:rPr>
+                <w:b/>
+                <w:bCs/>
+              </w:rPr>
+              <w:t>Action Taken</w:t>
+            </w:r>
+          </w:p>
+        </w:tc>
+      </w:tr>
+      <w:tr>
+        <w:trPr>
+          <w:trHeight w:val="734"/>
+        </w:trPr>
+        <w:tc>
+          <w:tcPr>
+            <w:tcW w:w="680" w:type="dxa"/>
+          </w:tcPr>
+          <w:p>
+            <w:pPr>
+              <w:rPr>
+                <w:sz w:val="22"/>
+                <w:szCs w:val="22"/>
+              </w:rPr>
+            </w:pPr>
+            <w:r>
+              <w:rPr>
+                <w:sz w:val="22"/>
+                <w:szCs w:val="22"/>
+              </w:rPr>
+              <w:t>Test 1</w:t>
+            </w:r>
+          </w:p>
+        </w:tc>
+        <w:tc>
+          <w:tcPr>
+            <w:tcW w:w="1296" w:type="dxa"/>
+          </w:tcPr>
+          <w:p>
+            <w:pPr>
+              <w:rPr>
+                <w:sz w:val="22"/>
+                <w:szCs w:val="22"/>
+              </w:rPr>
+            </w:pPr>
+            <w:r>
+              <w:rPr>
+                <w:sz w:val="22"/>
+                <w:szCs w:val="22"/>
+              </w:rPr>
+              <w:t>Path Coverage</w:t>
+            </w:r>
+          </w:p>
+        </w:tc>
+        <w:tc>
+          <w:tcPr>
+            <w:tcW w:w="1501" w:type="dxa"/>
+          </w:tcPr>
+          <w:p>
+            <w:pPr>
+              <w:rPr>
+                <w:sz w:val="22"/>
+                <w:szCs w:val="22"/>
+              </w:rPr>
+            </w:pPr>
+            <w:r>
+              <w:rPr>
+                <w:sz w:val="22"/>
+                <w:szCs w:val="22"/>
+              </w:rPr>
+              <w:t>Verify initialization of the main window</w:t>
+            </w:r>
+          </w:p>
+        </w:tc>
+        <w:tc>
+          <w:tcPr>
+            <w:tcW w:w="1482" w:type="dxa"/>
+          </w:tcPr>
+          <w:p>
+            <w:pPr>
+              <w:rPr>
+                <w:sz w:val="22"/>
+                <w:szCs w:val="22"/>
+              </w:rPr>
+            </w:pPr>
+            <w:r>
+              <w:rPr>
+                <w:sz w:val="22"/>
+                <w:szCs w:val="22"/>
+              </w:rPr>
+              <w:t>Run the application</w:t>
+            </w:r>
+          </w:p>
+        </w:tc>
+        <w:tc>
+          <w:tcPr>
+            <w:tcW w:w="1745" w:type="dxa"/>
+          </w:tcPr>
+          <w:p>
+            <w:pPr>
+              <w:rPr>
+                <w:sz w:val="22"/>
+                <w:szCs w:val="22"/>
+              </w:rPr>
+            </w:pPr>
+            <w:r>
+              <w:rPr>
+                <w:sz w:val="22"/>
+                <w:szCs w:val="22"/>
+              </w:rPr>
+              <w:t>Main window opens with default settings</w:t>
+            </w:r>
+          </w:p>
+        </w:tc>
+        <w:tc>
+          <w:tcPr>
+            <w:tcW w:w="1745" w:type="dxa"/>
+          </w:tcPr>
+          <w:p>
+            <w:pPr>
+              <w:rPr>
+                <w:sz w:val="22"/>
+                <w:szCs w:val="22"/>
+              </w:rPr>
+            </w:pPr>
+            <w:r>
+              <w:rPr>
+                <w:sz w:val="22"/>
+                <w:szCs w:val="22"/>
+              </w:rPr>
+              <w:t>Main window opens with default settings</w:t>
+            </w:r>
+          </w:p>
+        </w:tc>
+        <w:tc>
+          <w:tcPr>
+            <w:tcW w:w="1231" w:type="dxa"/>
+          </w:tcPr>
+          <w:p>
+            <w:pPr>
+              <w:rPr>
+                <w:sz w:val="22"/>
+                <w:szCs w:val="22"/>
+              </w:rPr>
+            </w:pPr>
+            <w:r>
+              <w:rPr>
+                <w:sz w:val="22"/>
+                <w:szCs w:val="22"/>
+              </w:rPr>
+              <w:t>Pass</w:t>
+            </w:r>
+          </w:p>
+        </w:tc>
+        <w:tc>
+          <w:tcPr>
+            <w:tcW w:w="1268" w:type="dxa"/>
+          </w:tcPr>
+          <w:p>
+            <w:pPr>
+              <w:rPr>
+                <w:sz w:val="22"/>
+                <w:szCs w:val="22"/>
+              </w:rPr>
+            </w:pPr>
+            <w:r>
+              <w:rPr>
+                <w:sz w:val="22"/>
+                <w:szCs w:val="22"/>
+              </w:rPr>
+              <w:t>N/A</w:t>
+            </w:r>
+          </w:p>
+        </w:tc>
+      </w:tr>
+      <w:tr>
+        <w:trPr>
+          <w:trHeight w:val="706"/>
+        </w:trPr>
+        <w:tc>
+          <w:tcPr>
+            <w:tcW w:w="680" w:type="dxa"/>
+          </w:tcPr>
+          <w:p>
+            <w:pPr>
+              <w:rPr>
+                <w:sz w:val="22"/>
+                <w:szCs w:val="22"/>
+              </w:rPr>
+            </w:pPr>
+            <w:r>
+              <w:rPr>
+                <w:sz w:val="22"/>
+                <w:szCs w:val="22"/>
+              </w:rPr>
+              <w:t>Test 2</w:t>
+            </w:r>
+          </w:p>
+        </w:tc>
+        <w:tc>
+          <w:tcPr>
+            <w:tcW w:w="1296" w:type="dxa"/>
+          </w:tcPr>
+          <w:tbl>
+            <w:tblPr>
+              <w:tblW w:w="1080" w:type="dxa"/>
+              <w:tblCellSpacing w:w="15" w:type="dxa"/>
+              <w:tblCellMar>
+                <w:top w:w="15" w:type="dxa"/>
+                <w:left w:w="15" w:type="dxa"/>
+                <w:bottom w:w="15" w:type="dxa"/>
+                <w:right w:w="15" w:type="dxa"/>
+              </w:tblCellMar>
+              <w:tblLook w:val="04A0" w:firstRow="1" w:lastRow="0" w:firstColumn="1" w:lastColumn="0" w:noHBand="0" w:noVBand="1"/>
+            </w:tblPr>
+            <w:tblGrid>
+              <w:gridCol w:w="1080"/>
+            </w:tblGrid>
+            <w:tr>
+              <w:trPr>
+                <w:trHeight w:val="621"/>
+                <w:tblCellSpacing w:w="15" w:type="dxa"/>
+              </w:trPr>
+              <w:tc>
+                <w:tcPr>
+                  <w:tcW w:w="0" w:type="auto"/>
+                  <w:vAlign w:val="center"/>
+                  <w:hideMark/>
+                </w:tcPr>
+                <w:p>
+                  <w:pPr>
+                    <w:rPr>
+                      <w:sz w:val="22"/>
+                      <w:szCs w:val="22"/>
+                    </w:rPr>
+                  </w:pPr>
+                  <w:r>
+                    <w:rPr>
+                      <w:sz w:val="22"/>
+                      <w:szCs w:val="22"/>
+                    </w:rPr>
+                    <w:t>Path Coverage</w:t>
+                  </w:r>
+                </w:p>
+              </w:tc>
+            </w:tr>
+          </w:tbl>
+          <w:p>
+            <w:pPr>
+              <w:rPr>
+                <w:vanish/>
+                <w:sz w:val="22"/>
+                <w:szCs w:val="22"/>
+              </w:rPr>
+            </w:pPr>
+          </w:p>
+          <w:tbl>
+            <w:tblPr>
+              <w:tblW w:w="96" w:type="dxa"/>
+              <w:tblCellSpacing w:w="15" w:type="dxa"/>
+              <w:tblCellMar>
+                <w:top w:w="15" w:type="dxa"/>
+                <w:left w:w="15" w:type="dxa"/>
+                <w:bottom w:w="15" w:type="dxa"/>
+                <w:right w:w="15" w:type="dxa"/>
+              </w:tblCellMar>
+              <w:tblLook w:val="04A0" w:firstRow="1" w:lastRow="0" w:firstColumn="1" w:lastColumn="0" w:noHBand="0" w:noVBand="1"/>
+            </w:tblPr>
+            <w:tblGrid>
+              <w:gridCol w:w="96"/>
+            </w:tblGrid>
+            <w:tr>
+              <w:trPr>
+                <w:trHeight w:hRule="exact" w:val="19"/>
+                <w:tblCellSpacing w:w="15" w:type="dxa"/>
+              </w:trPr>
+              <w:tc>
+                <w:tcPr>
+                  <w:tcW w:w="0" w:type="auto"/>
+                  <w:vAlign w:val="center"/>
+                  <w:hideMark/>
+                </w:tcPr>
+                <w:p>
+                  <w:pPr>
+                    <w:rPr>
+                      <w:sz w:val="22"/>
+                      <w:szCs w:val="22"/>
+                    </w:rPr>
+                  </w:pPr>
+                </w:p>
+              </w:tc>
+            </w:tr>
+          </w:tbl>
+          <w:p>
+            <w:pPr>
+              <w:rPr>
+                <w:sz w:val="22"/>
+                <w:szCs w:val="22"/>
+              </w:rPr>
+            </w:pPr>
+          </w:p>
+        </w:tc>
+        <w:tc>
+          <w:tcPr>
+            <w:tcW w:w="1501" w:type="dxa"/>
+          </w:tcPr>
+          <w:tbl>
+            <w:tblPr>
+              <w:tblW w:w="1285" w:type="dxa"/>
+              <w:tblCellSpacing w:w="15" w:type="dxa"/>
+              <w:tblCellMar>
+                <w:top w:w="15" w:type="dxa"/>
+                <w:left w:w="15" w:type="dxa"/>
+                <w:bottom w:w="15" w:type="dxa"/>
+                <w:right w:w="15" w:type="dxa"/>
+              </w:tblCellMar>
+              <w:tblLook w:val="04A0" w:firstRow="1" w:lastRow="0" w:firstColumn="1" w:lastColumn="0" w:noHBand="0" w:noVBand="1"/>
+            </w:tblPr>
+            <w:tblGrid>
+              <w:gridCol w:w="1285"/>
+            </w:tblGrid>
+            <w:tr>
+              <w:trPr>
+                <w:trHeight w:val="923"/>
+                <w:tblCellSpacing w:w="15" w:type="dxa"/>
+              </w:trPr>
+              <w:tc>
+                <w:tcPr>
+                  <w:tcW w:w="0" w:type="auto"/>
+                  <w:vAlign w:val="center"/>
+                  <w:hideMark/>
+                </w:tcPr>
+                <w:p>
+                  <w:pPr>
+                    <w:rPr>
+                      <w:sz w:val="22"/>
+                      <w:szCs w:val="22"/>
+                    </w:rPr>
+                  </w:pPr>
+                  <w:r>
+                    <w:rPr>
+                      <w:sz w:val="22"/>
+                      <w:szCs w:val="22"/>
+                    </w:rPr>
+                    <w:t>Verify loading of quiz topics</w:t>
+                  </w:r>
+                </w:p>
+              </w:tc>
+            </w:tr>
+          </w:tbl>
+          <w:p>
+            <w:pPr>
+              <w:rPr>
+                <w:vanish/>
+                <w:sz w:val="22"/>
+                <w:szCs w:val="22"/>
+              </w:rPr>
+            </w:pPr>
+          </w:p>
+          <w:tbl>
+            <w:tblPr>
+              <w:tblW w:w="96" w:type="dxa"/>
+              <w:tblCellSpacing w:w="15" w:type="dxa"/>
+              <w:tblCellMar>
+                <w:top w:w="15" w:type="dxa"/>
+                <w:left w:w="15" w:type="dxa"/>
+                <w:bottom w:w="15" w:type="dxa"/>
+                <w:right w:w="15" w:type="dxa"/>
+              </w:tblCellMar>
+              <w:tblLook w:val="04A0" w:firstRow="1" w:lastRow="0" w:firstColumn="1" w:lastColumn="0" w:noHBand="0" w:noVBand="1"/>
+            </w:tblPr>
+            <w:tblGrid>
+              <w:gridCol w:w="96"/>
+            </w:tblGrid>
+            <w:tr>
+              <w:trPr>
+                <w:trHeight w:hRule="exact" w:val="19"/>
+                <w:tblCellSpacing w:w="15" w:type="dxa"/>
+              </w:trPr>
+              <w:tc>
+                <w:tcPr>
+                  <w:tcW w:w="0" w:type="auto"/>
+                  <w:vAlign w:val="center"/>
+                  <w:hideMark/>
+                </w:tcPr>
+                <w:p>
+                  <w:pPr>
+                    <w:rPr>
+                      <w:sz w:val="22"/>
+                      <w:szCs w:val="22"/>
+                    </w:rPr>
+                  </w:pPr>
+                </w:p>
+              </w:tc>
+            </w:tr>
+          </w:tbl>
+          <w:p>
+            <w:pPr>
+              <w:rPr>
+                <w:sz w:val="22"/>
+                <w:szCs w:val="22"/>
+              </w:rPr>
+            </w:pPr>
+          </w:p>
+        </w:tc>
+        <w:tc>
+          <w:tcPr>
+            <w:tcW w:w="1482" w:type="dxa"/>
+          </w:tcPr>
+          <w:tbl>
+            <w:tblPr>
+              <w:tblW w:w="1266" w:type="dxa"/>
+              <w:tblCellSpacing w:w="15" w:type="dxa"/>
+              <w:tblCellMar>
+                <w:top w:w="15" w:type="dxa"/>
+                <w:left w:w="15" w:type="dxa"/>
+                <w:bottom w:w="15" w:type="dxa"/>
+                <w:right w:w="15" w:type="dxa"/>
+              </w:tblCellMar>
+              <w:tblLook w:val="04A0" w:firstRow="1" w:lastRow="0" w:firstColumn="1" w:lastColumn="0" w:noHBand="0" w:noVBand="1"/>
+            </w:tblPr>
+            <w:tblGrid>
+              <w:gridCol w:w="1266"/>
+            </w:tblGrid>
+            <w:tr>
+              <w:trPr>
+                <w:trHeight w:val="1565"/>
+                <w:tblCellSpacing w:w="15" w:type="dxa"/>
+              </w:trPr>
+              <w:tc>
+                <w:tcPr>
+                  <w:tcW w:w="0" w:type="auto"/>
+                  <w:vAlign w:val="center"/>
+                  <w:hideMark/>
+                </w:tcPr>
+                <w:p>
+                  <w:pPr>
+                    <w:rPr>
+                      <w:sz w:val="22"/>
+                      <w:szCs w:val="22"/>
+                    </w:rPr>
+                  </w:pPr>
+                  <w:r>
+                    <w:rPr>
+                      <w:sz w:val="22"/>
+                      <w:szCs w:val="22"/>
+                    </w:rPr>
+                    <w:t>Run the application and check for topic buttons</w:t>
+                  </w:r>
+                </w:p>
+              </w:tc>
+            </w:tr>
+          </w:tbl>
+          <w:p>
+            <w:pPr>
+              <w:rPr>
+                <w:vanish/>
+                <w:sz w:val="22"/>
+                <w:szCs w:val="22"/>
+              </w:rPr>
+            </w:pPr>
+          </w:p>
+          <w:tbl>
+            <w:tblPr>
+              <w:tblW w:w="96" w:type="dxa"/>
+              <w:tblCellSpacing w:w="15" w:type="dxa"/>
+              <w:tblCellMar>
+                <w:top w:w="15" w:type="dxa"/>
+                <w:left w:w="15" w:type="dxa"/>
+                <w:bottom w:w="15" w:type="dxa"/>
+                <w:right w:w="15" w:type="dxa"/>
+              </w:tblCellMar>
+              <w:tblLook w:val="04A0" w:firstRow="1" w:lastRow="0" w:firstColumn="1" w:lastColumn="0" w:noHBand="0" w:noVBand="1"/>
+            </w:tblPr>
+            <w:tblGrid>
+              <w:gridCol w:w="96"/>
+            </w:tblGrid>
+            <w:tr>
+              <w:trPr>
+                <w:trHeight w:hRule="exact" w:val="19"/>
+                <w:tblCellSpacing w:w="15" w:type="dxa"/>
+              </w:trPr>
+              <w:tc>
+                <w:tcPr>
+                  <w:tcW w:w="0" w:type="auto"/>
+                  <w:vAlign w:val="center"/>
+                  <w:hideMark/>
+                </w:tcPr>
+                <w:p>
+                  <w:pPr>
+                    <w:rPr>
+                      <w:sz w:val="22"/>
+                      <w:szCs w:val="22"/>
+                    </w:rPr>
+                  </w:pPr>
+                </w:p>
+              </w:tc>
+            </w:tr>
+          </w:tbl>
+          <w:p>
+            <w:pPr>
+              <w:rPr>
+                <w:sz w:val="22"/>
+                <w:szCs w:val="22"/>
+              </w:rPr>
+            </w:pPr>
+          </w:p>
+        </w:tc>
+        <w:tc>
+          <w:tcPr>
+            <w:tcW w:w="1745" w:type="dxa"/>
+          </w:tcPr>
+          <w:tbl>
+            <w:tblPr>
+              <w:tblW w:w="1529" w:type="dxa"/>
+              <w:tblCellSpacing w:w="15" w:type="dxa"/>
+              <w:tblCellMar>
+                <w:top w:w="15" w:type="dxa"/>
+                <w:left w:w="15" w:type="dxa"/>
+                <w:bottom w:w="15" w:type="dxa"/>
+                <w:right w:w="15" w:type="dxa"/>
+              </w:tblCellMar>
+              <w:tblLook w:val="04A0" w:firstRow="1" w:lastRow="0" w:firstColumn="1" w:lastColumn="0" w:noHBand="0" w:noVBand="1"/>
+            </w:tblPr>
+            <w:tblGrid>
+              <w:gridCol w:w="1529"/>
+            </w:tblGrid>
+            <w:tr>
+              <w:trPr>
+                <w:trHeight w:val="1866"/>
+                <w:tblCellSpacing w:w="15" w:type="dxa"/>
+              </w:trPr>
+              <w:tc>
+                <w:tcPr>
+                  <w:tcW w:w="0" w:type="auto"/>
+                  <w:vAlign w:val="center"/>
+                  <w:hideMark/>
+                </w:tcPr>
+                <w:p>
+                  <w:pPr>
+                    <w:rPr>
+                      <w:sz w:val="22"/>
+                      <w:szCs w:val="22"/>
+                    </w:rPr>
+                  </w:pPr>
+                  <w:r>
+                    <w:rPr>
+                      <w:sz w:val="22"/>
+                      <w:szCs w:val="22"/>
+                    </w:rPr>
+                    <w:t>Buttons for Physics, Biology, Mathematics, and Italian appear</w:t>
+                  </w:r>
+                </w:p>
+              </w:tc>
+            </w:tr>
+          </w:tbl>
+          <w:p>
+            <w:pPr>
+              <w:rPr>
+                <w:vanish/>
+                <w:sz w:val="22"/>
+                <w:szCs w:val="22"/>
+              </w:rPr>
+            </w:pPr>
+          </w:p>
+          <w:tbl>
+            <w:tblPr>
+              <w:tblW w:w="96" w:type="dxa"/>
+              <w:tblCellSpacing w:w="15" w:type="dxa"/>
+              <w:tblCellMar>
+                <w:top w:w="15" w:type="dxa"/>
+                <w:left w:w="15" w:type="dxa"/>
+                <w:bottom w:w="15" w:type="dxa"/>
+                <w:right w:w="15" w:type="dxa"/>
+              </w:tblCellMar>
+              <w:tblLook w:val="04A0" w:firstRow="1" w:lastRow="0" w:firstColumn="1" w:lastColumn="0" w:noHBand="0" w:noVBand="1"/>
+            </w:tblPr>
+            <w:tblGrid>
+              <w:gridCol w:w="96"/>
+            </w:tblGrid>
+            <w:tr>
+              <w:trPr>
+                <w:trHeight w:hRule="exact" w:val="19"/>
+                <w:tblCellSpacing w:w="15" w:type="dxa"/>
+              </w:trPr>
+              <w:tc>
+                <w:tcPr>
+                  <w:tcW w:w="0" w:type="auto"/>
+                  <w:vAlign w:val="center"/>
+                  <w:hideMark/>
+                </w:tcPr>
+                <w:p>
+                  <w:pPr>
+                    <w:rPr>
+                      <w:sz w:val="22"/>
+                      <w:szCs w:val="22"/>
+                    </w:rPr>
+                  </w:pPr>
+                </w:p>
+              </w:tc>
+            </w:tr>
+          </w:tbl>
+          <w:p>
+            <w:pPr>
+              <w:rPr>
+                <w:sz w:val="22"/>
+                <w:szCs w:val="22"/>
+              </w:rPr>
+            </w:pPr>
+          </w:p>
+        </w:tc>
+        <w:tc>
+          <w:tcPr>
+            <w:tcW w:w="1745" w:type="dxa"/>
+          </w:tcPr>
+          <w:tbl>
+            <w:tblPr>
+              <w:tblW w:w="1529" w:type="dxa"/>
+              <w:tblCellSpacing w:w="15" w:type="dxa"/>
+              <w:tblCellMar>
+                <w:top w:w="15" w:type="dxa"/>
+                <w:left w:w="15" w:type="dxa"/>
+                <w:bottom w:w="15" w:type="dxa"/>
+                <w:right w:w="15" w:type="dxa"/>
+              </w:tblCellMar>
+              <w:tblLook w:val="04A0" w:firstRow="1" w:lastRow="0" w:firstColumn="1" w:lastColumn="0" w:noHBand="0" w:noVBand="1"/>
+            </w:tblPr>
+            <w:tblGrid>
+              <w:gridCol w:w="1529"/>
+            </w:tblGrid>
+            <w:tr>
+              <w:trPr>
+                <w:trHeight w:val="1866"/>
+                <w:tblCellSpacing w:w="15" w:type="dxa"/>
+              </w:trPr>
+              <w:tc>
+                <w:tcPr>
+                  <w:tcW w:w="0" w:type="auto"/>
+                  <w:vAlign w:val="center"/>
+                  <w:hideMark/>
+                </w:tcPr>
+                <w:p>
+                  <w:pPr>
+                    <w:rPr>
+                      <w:sz w:val="22"/>
+                      <w:szCs w:val="22"/>
+                    </w:rPr>
+                  </w:pPr>
+                  <w:r>
+                    <w:rPr>
+                      <w:sz w:val="22"/>
+                      <w:szCs w:val="22"/>
+                    </w:rPr>
+                    <w:t>Buttons for Physics, Biology, Mathematics, and Italian appear</w:t>
+                  </w:r>
+                </w:p>
+              </w:tc>
+            </w:tr>
+          </w:tbl>
+          <w:p>
+            <w:pPr>
+              <w:rPr>
+                <w:vanish/>
+                <w:sz w:val="22"/>
+                <w:szCs w:val="22"/>
+              </w:rPr>
+            </w:pPr>
+          </w:p>
+          <w:tbl>
+            <w:tblPr>
+              <w:tblW w:w="96" w:type="dxa"/>
+              <w:tblCellSpacing w:w="15" w:type="dxa"/>
+              <w:tblCellMar>
+                <w:top w:w="15" w:type="dxa"/>
+                <w:left w:w="15" w:type="dxa"/>
+                <w:bottom w:w="15" w:type="dxa"/>
+                <w:right w:w="15" w:type="dxa"/>
+              </w:tblCellMar>
+              <w:tblLook w:val="04A0" w:firstRow="1" w:lastRow="0" w:firstColumn="1" w:lastColumn="0" w:noHBand="0" w:noVBand="1"/>
+            </w:tblPr>
+            <w:tblGrid>
+              <w:gridCol w:w="96"/>
+            </w:tblGrid>
+            <w:tr>
+              <w:trPr>
+                <w:trHeight w:hRule="exact" w:val="19"/>
+                <w:tblCellSpacing w:w="15" w:type="dxa"/>
+              </w:trPr>
+              <w:tc>
+                <w:tcPr>
+                  <w:tcW w:w="0" w:type="auto"/>
+                  <w:vAlign w:val="center"/>
+                  <w:hideMark/>
+                </w:tcPr>
+                <w:p>
+                  <w:pPr>
+                    <w:rPr>
+                      <w:sz w:val="22"/>
+                      <w:szCs w:val="22"/>
+                    </w:rPr>
+                  </w:pPr>
+                </w:p>
+              </w:tc>
+            </w:tr>
+          </w:tbl>
+          <w:p>
+            <w:pPr>
+              <w:rPr>
+                <w:sz w:val="22"/>
+                <w:szCs w:val="22"/>
+              </w:rPr>
+            </w:pPr>
+          </w:p>
+        </w:tc>
+        <w:tc>
+          <w:tcPr>
+            <w:tcW w:w="1231" w:type="dxa"/>
+          </w:tcPr>
+          <w:p>
+            <w:pPr>
+              <w:rPr>
+                <w:sz w:val="22"/>
+                <w:szCs w:val="22"/>
+              </w:rPr>
+            </w:pPr>
+            <w:r>
+              <w:rPr>
+                <w:sz w:val="22"/>
+                <w:szCs w:val="22"/>
+              </w:rPr>
+              <w:t>Pass</w:t>
+            </w:r>
+          </w:p>
+        </w:tc>
+        <w:tc>
+          <w:tcPr>
+            <w:tcW w:w="1268" w:type="dxa"/>
+          </w:tcPr>
+          <w:p>
+            <w:pPr>
+              <w:rPr>
+                <w:sz w:val="22"/>
+                <w:szCs w:val="22"/>
+              </w:rPr>
+            </w:pPr>
+            <w:r>
+              <w:rPr>
+                <w:sz w:val="22"/>
+                <w:szCs w:val="22"/>
+              </w:rPr>
+              <w:t>N/A</w:t>
+            </w:r>
+          </w:p>
+        </w:tc>
+      </w:tr>
+      <w:tr>
+        <w:trPr>
+          <w:trHeight w:val="706"/>
+        </w:trPr>
+        <w:tc>
+          <w:tcPr>
+            <w:tcW w:w="680" w:type="dxa"/>
+          </w:tcPr>
+          <w:p>
+            <w:pPr>
+              <w:rPr>
+                <w:sz w:val="22"/>
+                <w:szCs w:val="22"/>
+              </w:rPr>
+            </w:pPr>
+            <w:r>
+              <w:rPr>
+                <w:sz w:val="22"/>
+                <w:szCs w:val="22"/>
+              </w:rPr>
+              <w:t>Test 3</w:t>
+            </w:r>
+          </w:p>
+        </w:tc>
+        <w:tc>
+          <w:tcPr>
+            <w:tcW w:w="1296" w:type="dxa"/>
+          </w:tcPr>
+          <w:p>
+            <w:pPr>
+              <w:rPr>
+                <w:sz w:val="22"/>
+                <w:szCs w:val="22"/>
+              </w:rPr>
+            </w:pPr>
+            <w:r>
+              <w:rPr>
+                <w:sz w:val="22"/>
+                <w:szCs w:val="22"/>
+              </w:rPr>
+              <w:t>Path Coverage</w:t>
+            </w:r>
+          </w:p>
+        </w:tc>
+        <w:tc>
+          <w:tcPr>
+            <w:tcW w:w="1501" w:type="dxa"/>
+          </w:tcPr>
+          <w:tbl>
+            <w:tblPr>
+              <w:tblW w:w="1285" w:type="dxa"/>
+              <w:tblCellSpacing w:w="15" w:type="dxa"/>
+              <w:tblCellMar>
+                <w:top w:w="15" w:type="dxa"/>
+                <w:left w:w="15" w:type="dxa"/>
+                <w:bottom w:w="15" w:type="dxa"/>
+                <w:right w:w="15" w:type="dxa"/>
+              </w:tblCellMar>
+              <w:tblLook w:val="04A0" w:firstRow="1" w:lastRow="0" w:firstColumn="1" w:lastColumn="0" w:noHBand="0" w:noVBand="1"/>
+            </w:tblPr>
+            <w:tblGrid>
+              <w:gridCol w:w="1285"/>
+            </w:tblGrid>
+            <w:tr>
+              <w:trPr>
+                <w:trHeight w:val="923"/>
+                <w:tblCellSpacing w:w="15" w:type="dxa"/>
+              </w:trPr>
+              <w:tc>
+                <w:tcPr>
+                  <w:tcW w:w="0" w:type="auto"/>
+                  <w:vAlign w:val="center"/>
+                  <w:hideMark/>
+                </w:tcPr>
+                <w:p>
+                  <w:pPr>
+                    <w:rPr>
+                      <w:sz w:val="22"/>
+                      <w:szCs w:val="22"/>
+                    </w:rPr>
+                  </w:pPr>
+                  <w:r>
+                    <w:rPr>
+                      <w:sz w:val="22"/>
+                      <w:szCs w:val="22"/>
+                    </w:rPr>
+                    <w:t>Verify selection of quiz topic</w:t>
+                  </w:r>
+                </w:p>
+              </w:tc>
+            </w:tr>
+          </w:tbl>
+          <w:p>
+            <w:pPr>
+              <w:rPr>
+                <w:vanish/>
+                <w:sz w:val="22"/>
+                <w:szCs w:val="22"/>
+              </w:rPr>
+            </w:pPr>
+          </w:p>
+          <w:tbl>
+            <w:tblPr>
+              <w:tblW w:w="96" w:type="dxa"/>
+              <w:tblCellSpacing w:w="15" w:type="dxa"/>
+              <w:tblCellMar>
+                <w:top w:w="15" w:type="dxa"/>
+                <w:left w:w="15" w:type="dxa"/>
+                <w:bottom w:w="15" w:type="dxa"/>
+                <w:right w:w="15" w:type="dxa"/>
+              </w:tblCellMar>
+              <w:tblLook w:val="04A0" w:firstRow="1" w:lastRow="0" w:firstColumn="1" w:lastColumn="0" w:noHBand="0" w:noVBand="1"/>
+            </w:tblPr>
+            <w:tblGrid>
+              <w:gridCol w:w="96"/>
+            </w:tblGrid>
+            <w:tr>
+              <w:trPr>
+                <w:trHeight w:hRule="exact" w:val="19"/>
+                <w:tblCellSpacing w:w="15" w:type="dxa"/>
+              </w:trPr>
+              <w:tc>
+                <w:tcPr>
+                  <w:tcW w:w="0" w:type="auto"/>
+                  <w:vAlign w:val="center"/>
+                  <w:hideMark/>
+                </w:tcPr>
+                <w:p>
+                  <w:pPr>
+                    <w:rPr>
+                      <w:sz w:val="22"/>
+                      <w:szCs w:val="22"/>
+                    </w:rPr>
+                  </w:pPr>
+                </w:p>
+              </w:tc>
+            </w:tr>
+          </w:tbl>
+          <w:p>
+            <w:pPr>
+              <w:rPr>
+                <w:sz w:val="22"/>
+                <w:szCs w:val="22"/>
+              </w:rPr>
+            </w:pPr>
+          </w:p>
+        </w:tc>
+        <w:tc>
+          <w:tcPr>
+            <w:tcW w:w="1482" w:type="dxa"/>
+          </w:tcPr>
+          <w:tbl>
+            <w:tblPr>
+              <w:tblW w:w="1266" w:type="dxa"/>
+              <w:tblCellSpacing w:w="15" w:type="dxa"/>
+              <w:tblCellMar>
+                <w:top w:w="15" w:type="dxa"/>
+                <w:left w:w="15" w:type="dxa"/>
+                <w:bottom w:w="15" w:type="dxa"/>
+                <w:right w:w="15" w:type="dxa"/>
+              </w:tblCellMar>
+              <w:tblLook w:val="04A0" w:firstRow="1" w:lastRow="0" w:firstColumn="1" w:lastColumn="0" w:noHBand="0" w:noVBand="1"/>
+            </w:tblPr>
+            <w:tblGrid>
+              <w:gridCol w:w="1266"/>
+            </w:tblGrid>
+            <w:tr>
+              <w:trPr>
+                <w:trHeight w:val="1244"/>
+                <w:tblCellSpacing w:w="15" w:type="dxa"/>
+              </w:trPr>
+              <w:tc>
+                <w:tcPr>
+                  <w:tcW w:w="0" w:type="auto"/>
+                  <w:vAlign w:val="center"/>
+                  <w:hideMark/>
+                </w:tcPr>
+                <w:p>
+                  <w:pPr>
+                    <w:rPr>
+                      <w:sz w:val="22"/>
+                      <w:szCs w:val="22"/>
+                    </w:rPr>
+                  </w:pPr>
+                  <w:r>
+                    <w:rPr>
+                      <w:sz w:val="22"/>
+                      <w:szCs w:val="22"/>
+                    </w:rPr>
+                    <w:t>Click on a quiz topic (e.g., Physics)</w:t>
+                  </w:r>
+                </w:p>
+              </w:tc>
+            </w:tr>
+          </w:tbl>
+          <w:p>
+            <w:pPr>
+              <w:rPr>
+                <w:vanish/>
+                <w:sz w:val="22"/>
+                <w:szCs w:val="22"/>
+              </w:rPr>
+            </w:pPr>
+          </w:p>
+          <w:tbl>
+            <w:tblPr>
+              <w:tblW w:w="96" w:type="dxa"/>
+              <w:tblCellSpacing w:w="15" w:type="dxa"/>
+              <w:tblCellMar>
+                <w:top w:w="15" w:type="dxa"/>
+                <w:left w:w="15" w:type="dxa"/>
+                <w:bottom w:w="15" w:type="dxa"/>
+                <w:right w:w="15" w:type="dxa"/>
+              </w:tblCellMar>
+              <w:tblLook w:val="04A0" w:firstRow="1" w:lastRow="0" w:firstColumn="1" w:lastColumn="0" w:noHBand="0" w:noVBand="1"/>
+            </w:tblPr>
+            <w:tblGrid>
+              <w:gridCol w:w="96"/>
+            </w:tblGrid>
+            <w:tr>
+              <w:trPr>
+                <w:trHeight w:hRule="exact" w:val="19"/>
+                <w:tblCellSpacing w:w="15" w:type="dxa"/>
+              </w:trPr>
+              <w:tc>
+                <w:tcPr>
+                  <w:tcW w:w="0" w:type="auto"/>
+                  <w:vAlign w:val="center"/>
+                  <w:hideMark/>
+                </w:tcPr>
+                <w:p>
+                  <w:pPr>
+                    <w:rPr>
+                      <w:sz w:val="22"/>
+                      <w:szCs w:val="22"/>
+                    </w:rPr>
+                  </w:pPr>
+                </w:p>
+              </w:tc>
+            </w:tr>
+          </w:tbl>
+          <w:p>
+            <w:pPr>
+              <w:rPr>
+                <w:sz w:val="22"/>
+                <w:szCs w:val="22"/>
+              </w:rPr>
+            </w:pPr>
+          </w:p>
+        </w:tc>
+        <w:tc>
+          <w:tcPr>
+            <w:tcW w:w="1745" w:type="dxa"/>
+          </w:tcPr>
+          <w:tbl>
+            <w:tblPr>
+              <w:tblW w:w="1529" w:type="dxa"/>
+              <w:tblCellSpacing w:w="15" w:type="dxa"/>
+              <w:tblCellMar>
+                <w:top w:w="15" w:type="dxa"/>
+                <w:left w:w="15" w:type="dxa"/>
+                <w:bottom w:w="15" w:type="dxa"/>
+                <w:right w:w="15" w:type="dxa"/>
+              </w:tblCellMar>
+              <w:tblLook w:val="04A0" w:firstRow="1" w:lastRow="0" w:firstColumn="1" w:lastColumn="0" w:noHBand="0" w:noVBand="1"/>
+            </w:tblPr>
+            <w:tblGrid>
+              <w:gridCol w:w="1529"/>
+            </w:tblGrid>
+            <w:tr>
+              <w:trPr>
+                <w:trHeight w:val="1244"/>
+                <w:tblCellSpacing w:w="15" w:type="dxa"/>
+              </w:trPr>
+              <w:tc>
+                <w:tcPr>
+                  <w:tcW w:w="0" w:type="auto"/>
+                  <w:vAlign w:val="center"/>
+                  <w:hideMark/>
+                </w:tcPr>
+                <w:p>
+                  <w:pPr>
+                    <w:rPr>
+                      <w:sz w:val="22"/>
+                      <w:szCs w:val="22"/>
+                    </w:rPr>
+                  </w:pPr>
+                  <w:r>
+                    <w:rPr>
+                      <w:sz w:val="22"/>
+                      <w:szCs w:val="22"/>
+                    </w:rPr>
+                    <w:t>Opens the quiz frame with the title "Physics Quiz"</w:t>
+                  </w:r>
+                </w:p>
+              </w:tc>
+            </w:tr>
+          </w:tbl>
+          <w:p>
+            <w:pPr>
+              <w:rPr>
+                <w:vanish/>
+                <w:sz w:val="22"/>
+                <w:szCs w:val="22"/>
+              </w:rPr>
+            </w:pPr>
+          </w:p>
+          <w:tbl>
+            <w:tblPr>
+              <w:tblW w:w="96" w:type="dxa"/>
+              <w:tblCellSpacing w:w="15" w:type="dxa"/>
+              <w:tblCellMar>
+                <w:top w:w="15" w:type="dxa"/>
+                <w:left w:w="15" w:type="dxa"/>
+                <w:bottom w:w="15" w:type="dxa"/>
+                <w:right w:w="15" w:type="dxa"/>
+              </w:tblCellMar>
+              <w:tblLook w:val="04A0" w:firstRow="1" w:lastRow="0" w:firstColumn="1" w:lastColumn="0" w:noHBand="0" w:noVBand="1"/>
+            </w:tblPr>
+            <w:tblGrid>
+              <w:gridCol w:w="96"/>
+            </w:tblGrid>
+            <w:tr>
+              <w:trPr>
+                <w:trHeight w:hRule="exact" w:val="19"/>
+                <w:tblCellSpacing w:w="15" w:type="dxa"/>
+              </w:trPr>
+              <w:tc>
+                <w:tcPr>
+                  <w:tcW w:w="0" w:type="auto"/>
+                  <w:vAlign w:val="center"/>
+                  <w:hideMark/>
+                </w:tcPr>
+                <w:p>
+                  <w:pPr>
+                    <w:rPr>
+                      <w:sz w:val="22"/>
+                      <w:szCs w:val="22"/>
+                    </w:rPr>
+                  </w:pPr>
+                </w:p>
+              </w:tc>
+            </w:tr>
+          </w:tbl>
+          <w:p>
+            <w:pPr>
+              <w:rPr>
+                <w:sz w:val="22"/>
+                <w:szCs w:val="22"/>
+              </w:rPr>
+            </w:pPr>
+          </w:p>
+        </w:tc>
+        <w:tc>
+          <w:tcPr>
+            <w:tcW w:w="1745" w:type="dxa"/>
+          </w:tcPr>
+          <w:tbl>
+            <w:tblPr>
+              <w:tblW w:w="1529" w:type="dxa"/>
+              <w:tblCellSpacing w:w="15" w:type="dxa"/>
+              <w:tblCellMar>
+                <w:top w:w="15" w:type="dxa"/>
+                <w:left w:w="15" w:type="dxa"/>
+                <w:bottom w:w="15" w:type="dxa"/>
+                <w:right w:w="15" w:type="dxa"/>
+              </w:tblCellMar>
+              <w:tblLook w:val="04A0" w:firstRow="1" w:lastRow="0" w:firstColumn="1" w:lastColumn="0" w:noHBand="0" w:noVBand="1"/>
+            </w:tblPr>
+            <w:tblGrid>
+              <w:gridCol w:w="1529"/>
+            </w:tblGrid>
+            <w:tr>
+              <w:trPr>
+                <w:trHeight w:val="1244"/>
+                <w:tblCellSpacing w:w="15" w:type="dxa"/>
+              </w:trPr>
+              <w:tc>
+                <w:tcPr>
+                  <w:tcW w:w="0" w:type="auto"/>
+                  <w:vAlign w:val="center"/>
+                  <w:hideMark/>
+                </w:tcPr>
+                <w:p>
+                  <w:pPr>
+                    <w:rPr>
+                      <w:sz w:val="22"/>
+                      <w:szCs w:val="22"/>
+                    </w:rPr>
+                  </w:pPr>
+                  <w:r>
+                    <w:rPr>
+                      <w:sz w:val="22"/>
+                      <w:szCs w:val="22"/>
+                    </w:rPr>
+                    <w:t>Opens the quiz frame with the title "Physics Quiz"</w:t>
+                  </w:r>
+                </w:p>
+              </w:tc>
+            </w:tr>
+          </w:tbl>
+          <w:p>
+            <w:pPr>
+              <w:rPr>
+                <w:vanish/>
+                <w:sz w:val="22"/>
+                <w:szCs w:val="22"/>
+              </w:rPr>
+            </w:pPr>
+          </w:p>
+          <w:tbl>
+            <w:tblPr>
+              <w:tblW w:w="96" w:type="dxa"/>
+              <w:tblCellSpacing w:w="15" w:type="dxa"/>
+              <w:tblCellMar>
+                <w:top w:w="15" w:type="dxa"/>
+                <w:left w:w="15" w:type="dxa"/>
+                <w:bottom w:w="15" w:type="dxa"/>
+                <w:right w:w="15" w:type="dxa"/>
+              </w:tblCellMar>
+              <w:tblLook w:val="04A0" w:firstRow="1" w:lastRow="0" w:firstColumn="1" w:lastColumn="0" w:noHBand="0" w:noVBand="1"/>
+            </w:tblPr>
+            <w:tblGrid>
+              <w:gridCol w:w="96"/>
+            </w:tblGrid>
+            <w:tr>
+              <w:trPr>
+                <w:trHeight w:hRule="exact" w:val="19"/>
+                <w:tblCellSpacing w:w="15" w:type="dxa"/>
+              </w:trPr>
+              <w:tc>
+                <w:tcPr>
+                  <w:tcW w:w="0" w:type="auto"/>
+                  <w:vAlign w:val="center"/>
+                  <w:hideMark/>
+                </w:tcPr>
+                <w:p>
+                  <w:pPr>
+                    <w:rPr>
+                      <w:sz w:val="22"/>
+                      <w:szCs w:val="22"/>
+                    </w:rPr>
+                  </w:pPr>
+                </w:p>
+              </w:tc>
+            </w:tr>
+          </w:tbl>
+          <w:p>
+            <w:pPr>
+              <w:rPr>
+                <w:sz w:val="22"/>
+                <w:szCs w:val="22"/>
+              </w:rPr>
+            </w:pPr>
+          </w:p>
+        </w:tc>
+        <w:tc>
+          <w:tcPr>
+            <w:tcW w:w="1231" w:type="dxa"/>
+          </w:tcPr>
+          <w:p>
+            <w:pPr>
+              <w:rPr>
+                <w:sz w:val="22"/>
+                <w:szCs w:val="22"/>
+              </w:rPr>
+            </w:pPr>
+            <w:r>
+              <w:rPr>
+                <w:sz w:val="22"/>
+                <w:szCs w:val="22"/>
+              </w:rPr>
+              <w:t>Pass</w:t>
+            </w:r>
+          </w:p>
+        </w:tc>
+        <w:tc>
+          <w:tcPr>
+            <w:tcW w:w="1268" w:type="dxa"/>
+          </w:tcPr>
+          <w:tbl>
+            <w:tblPr>
+              <w:tblW w:w="452" w:type="dxa"/>
+              <w:tblCellSpacing w:w="15" w:type="dxa"/>
+              <w:tblCellMar>
+                <w:top w:w="15" w:type="dxa"/>
+                <w:left w:w="15" w:type="dxa"/>
+                <w:bottom w:w="15" w:type="dxa"/>
+                <w:right w:w="15" w:type="dxa"/>
+              </w:tblCellMar>
+              <w:tblLook w:val="04A0" w:firstRow="1" w:lastRow="0" w:firstColumn="1" w:lastColumn="0" w:noHBand="0" w:noVBand="1"/>
+            </w:tblPr>
+            <w:tblGrid>
+              <w:gridCol w:w="452"/>
+            </w:tblGrid>
+            <w:tr>
+              <w:trPr>
+                <w:trHeight w:val="300"/>
+                <w:tblCellSpacing w:w="15" w:type="dxa"/>
+              </w:trPr>
+              <w:tc>
+                <w:tcPr>
+                  <w:tcW w:w="0" w:type="auto"/>
+                  <w:vAlign w:val="center"/>
+                  <w:hideMark/>
+                </w:tcPr>
+                <w:p>
+                  <w:pPr>
+                    <w:rPr>
+                      <w:sz w:val="22"/>
+                      <w:szCs w:val="22"/>
+                    </w:rPr>
+                  </w:pPr>
+                  <w:r>
+                    <w:rPr>
+                      <w:sz w:val="22"/>
+                      <w:szCs w:val="22"/>
+                    </w:rPr>
+                    <w:t>N/A</w:t>
+                  </w:r>
+                </w:p>
+              </w:tc>
+            </w:tr>
+          </w:tbl>
+          <w:p>
+            <w:pPr>
+              <w:rPr>
+                <w:vanish/>
+                <w:sz w:val="22"/>
+                <w:szCs w:val="22"/>
+              </w:rPr>
+            </w:pPr>
+          </w:p>
+          <w:tbl>
+            <w:tblPr>
+              <w:tblW w:w="96" w:type="dxa"/>
+              <w:tblCellSpacing w:w="15" w:type="dxa"/>
+              <w:tblCellMar>
+                <w:top w:w="15" w:type="dxa"/>
+                <w:left w:w="15" w:type="dxa"/>
+                <w:bottom w:w="15" w:type="dxa"/>
+                <w:right w:w="15" w:type="dxa"/>
+              </w:tblCellMar>
+              <w:tblLook w:val="04A0" w:firstRow="1" w:lastRow="0" w:firstColumn="1" w:lastColumn="0" w:noHBand="0" w:noVBand="1"/>
+            </w:tblPr>
+            <w:tblGrid>
+              <w:gridCol w:w="96"/>
+            </w:tblGrid>
+            <w:tr>
+              <w:trPr>
+                <w:trHeight w:hRule="exact" w:val="19"/>
+                <w:tblCellSpacing w:w="15" w:type="dxa"/>
+              </w:trPr>
+              <w:tc>
+                <w:tcPr>
+                  <w:tcW w:w="0" w:type="auto"/>
+                  <w:vAlign w:val="center"/>
+                  <w:hideMark/>
+                </w:tcPr>
+                <w:p>
+                  <w:pPr>
+                    <w:rPr>
+                      <w:sz w:val="22"/>
+                      <w:szCs w:val="22"/>
+                    </w:rPr>
+                  </w:pPr>
+                </w:p>
+              </w:tc>
+            </w:tr>
+          </w:tbl>
+          <w:p>
+            <w:pPr>
+              <w:rPr>
+                <w:sz w:val="22"/>
+                <w:szCs w:val="22"/>
+              </w:rPr>
+            </w:pPr>
+          </w:p>
+        </w:tc>
+      </w:tr>
+      <w:tr>
+        <w:trPr>
+          <w:trHeight w:val="706"/>
+        </w:trPr>
+        <w:tc>
+          <w:tcPr>
+            <w:tcW w:w="680" w:type="dxa"/>
+          </w:tcPr>
+          <w:p>
+            <w:r>
+              <w:t>Test 4</w:t>
+            </w:r>
+          </w:p>
+        </w:tc>
+        <w:tc>
+          <w:tcPr>
+            <w:tcW w:w="1296" w:type="dxa"/>
+          </w:tcPr>
+          <w:p>
+            <w:r>
+              <w:t>Boundary Value</w:t>
+            </w:r>
+          </w:p>
+        </w:tc>
+        <w:tc>
+          <w:tcPr>
+            <w:tcW w:w="1501" w:type="dxa"/>
+          </w:tcPr>
+          <w:p>
+            <w:r>
+              <w:t xml:space="preserve">Check </w:t>
+            </w:r>
+            <w:r>
+              <w:t>behaviour</w:t>
+            </w:r>
+            <w:r>
+              <w:t xml:space="preserve"> with no questions in a topic</w:t>
+            </w:r>
+          </w:p>
+        </w:tc>
+        <w:tc>
+          <w:tcPr>
+            <w:tcW w:w="1482" w:type="dxa"/>
+          </w:tcPr>
+          <w:p>
+            <w:r>
+              <w:t xml:space="preserve">Select a subject without any questions assigned </w:t>
+            </w:r>
+          </w:p>
+        </w:tc>
+        <w:tc>
+          <w:tcPr>
+            <w:tcW w:w="1745" w:type="dxa"/>
+          </w:tcPr>
+          <w:p>
+            <w:r>
+              <w:t>Should display a message “no questions available”</w:t>
+            </w:r>
+          </w:p>
+        </w:tc>
+        <w:tc>
+          <w:tcPr>
+            <w:tcW w:w="1745" w:type="dxa"/>
+          </w:tcPr>
+          <w:p>
+            <w:r>
+              <w:t xml:space="preserve">No message is displayed </w:t>
+            </w:r>
+          </w:p>
+        </w:tc>
+        <w:tc>
+          <w:tcPr>
+            <w:tcW w:w="1231" w:type="dxa"/>
+          </w:tcPr>
+          <w:p>
+            <w:r>
+              <w:t>Fail</w:t>
+            </w:r>
+          </w:p>
+        </w:tc>
+        <w:tc>
+          <w:tcPr>
+            <w:tcW w:w="1268" w:type="dxa"/>
+          </w:tcPr>
+          <w:p>
+            <w:r>
+              <w:t>Check for empty question lists and display messages</w:t>
+            </w:r>
+          </w:p>
+        </w:tc>
+      </w:tr>
+      <w:tr>
+        <w:trPr>
+          <w:trHeight w:val="706"/>
+        </w:trPr>
+        <w:tc>
+          <w:tcPr>
+            <w:tcW w:w="680" w:type="dxa"/>
+          </w:tcPr>
+          <w:p>
+            <w:r>
+              <w:t xml:space="preserve">Test 5 </w:t>
+            </w:r>
+          </w:p>
+        </w:tc>
+        <w:tc>
+          <w:tcPr>
+            <w:tcW w:w="1296" w:type="dxa"/>
+          </w:tcPr>
+          <w:p>
+            <w:r>
+              <w:t xml:space="preserve">Boundary Value </w:t>
+            </w:r>
+          </w:p>
+        </w:tc>
+        <w:tc>
+          <w:tcPr>
+            <w:tcW w:w="1501" w:type="dxa"/>
+          </w:tcPr>
+          <w:p>
+            <w:r>
+              <w:t>Verify behaviour at the end of the quiz</w:t>
+            </w:r>
+          </w:p>
+        </w:tc>
+        <w:tc>
+          <w:tcPr>
+            <w:tcW w:w="1482" w:type="dxa"/>
+          </w:tcPr>
+          <w:p>
+            <w:r>
+              <w:t>Finish the quiz</w:t>
+            </w:r>
+          </w:p>
+        </w:tc>
+        <w:tc>
+          <w:tcPr>
+            <w:tcW w:w="1745" w:type="dxa"/>
+          </w:tcPr>
+          <w:p>
+            <w:r>
+              <w:t xml:space="preserve">Displays ‘Quiz completed!’ </w:t>
+            </w:r>
+          </w:p>
+          <w:p>
+            <w:r>
+              <w:t xml:space="preserve">Your score: </w:t>
+            </w:r>
+          </w:p>
+        </w:tc>
+        <w:tc>
+          <w:tcPr>
+            <w:tcW w:w="1745" w:type="dxa"/>
+          </w:tcPr>
+          <w:p>
+            <w:r>
+              <w:t xml:space="preserve">Displays ‘Quiz completed!’ </w:t>
+            </w:r>
+          </w:p>
+          <w:p>
+            <w:r>
+              <w:t xml:space="preserve">Your score: </w:t>
+            </w:r>
+          </w:p>
+        </w:tc>
+        <w:tc>
+          <w:tcPr>
+            <w:tcW w:w="1231" w:type="dxa"/>
+          </w:tcPr>
+          <w:p>
+            <w:r>
+              <w:t>Pass</w:t>
+            </w:r>
+          </w:p>
+        </w:tc>
+        <w:tc>
+          <w:tcPr>
+            <w:tcW w:w="1268" w:type="dxa"/>
+          </w:tcPr>
+          <w:p>
+            <w:r>
+              <w:t>N/A</w:t>
+            </w:r>
+          </w:p>
+        </w:tc>
+      </w:tr>
+      <w:tr>
+        <w:trPr>
+          <w:trHeight w:val="706"/>
+        </w:trPr>
+        <w:tc>
+          <w:tcPr>
+            <w:tcW w:w="680" w:type="dxa"/>
+          </w:tcPr>
+          <w:p>
+            <w:r>
+              <w:t xml:space="preserve">Test 6 </w:t>
+            </w:r>
+          </w:p>
+        </w:tc>
+        <w:tc>
+          <w:tcPr>
+            <w:tcW w:w="1296" w:type="dxa"/>
+          </w:tcPr>
+          <w:p>
+            <w:r>
+              <w:t>Faulty data</w:t>
+            </w:r>
+          </w:p>
+        </w:tc>
+        <w:tc>
+          <w:tcPr>
+            <w:tcW w:w="1501" w:type="dxa"/>
+          </w:tcPr>
+          <w:p>
+            <w:r>
+              <w:t>Input a non-integer as option index</w:t>
+            </w:r>
+          </w:p>
+        </w:tc>
+        <w:tc>
+          <w:tcPr>
+            <w:tcW w:w="1482" w:type="dxa"/>
+          </w:tcPr>
+          <w:p>
+            <w:r>
+              <w:t>Modify quiz data to include non-integer correct option index</w:t>
+            </w:r>
+          </w:p>
+        </w:tc>
+        <w:tc>
+          <w:tcPr>
+            <w:tcW w:w="1745" w:type="dxa"/>
+          </w:tcPr>
+          <w:p>
+            <w:r>
+              <w:t>Should handle or reject invalid data</w:t>
+            </w:r>
+          </w:p>
+        </w:tc>
+        <w:tc>
+          <w:tcPr>
+            <w:tcW w:w="1745" w:type="dxa"/>
+          </w:tcPr>
+          <w:p>
+            <w:r>
+              <w:t>Handles or rejects invalid data</w:t>
+            </w:r>
+          </w:p>
+        </w:tc>
+        <w:tc>
+          <w:tcPr>
+            <w:tcW w:w="1231" w:type="dxa"/>
+          </w:tcPr>
+          <w:p>
+            <w:r>
+              <w:t>Pass</w:t>
+            </w:r>
+          </w:p>
+        </w:tc>
+        <w:tc>
+          <w:tcPr>
+            <w:tcW w:w="1268" w:type="dxa"/>
+          </w:tcPr>
+          <w:p>
+            <w:r>
+              <w:t>N/A</w:t>
+            </w:r>
+          </w:p>
+        </w:tc>
+      </w:tr>
+      <w:tr>
+        <w:trPr>
+          <w:trHeight w:val="706"/>
+        </w:trPr>
+        <w:tc>
+          <w:tcPr>
+            <w:tcW w:w="680" w:type="dxa"/>
+          </w:tcPr>
+          <w:p>
+            <w:r>
+              <w:lastRenderedPageBreak/>
+              <w:t xml:space="preserve">Test 7 </w:t>
+            </w:r>
+          </w:p>
+        </w:tc>
+        <w:tc>
+          <w:tcPr>
+            <w:tcW w:w="1296" w:type="dxa"/>
+          </w:tcPr>
+          <w:p>
+            <w:r>
+              <w:t xml:space="preserve">Path coverage </w:t>
+            </w:r>
+          </w:p>
+        </w:tc>
+        <w:tc>
+          <w:tcPr>
+            <w:tcW w:w="1501" w:type="dxa"/>
+          </w:tcPr>
+          <w:p>
+            <w:r>
+              <w:t>Verify score increment on correct answer</w:t>
+            </w:r>
+          </w:p>
+        </w:tc>
+        <w:tc>
+          <w:tcPr>
+            <w:tcW w:w="1482" w:type="dxa"/>
+          </w:tcPr>
+          <w:tbl>
+            <w:tblPr>
+              <w:tblW w:w="0" w:type="auto"/>
+              <w:tblCellSpacing w:w="15" w:type="dxa"/>
+              <w:tblCellMar>
+                <w:top w:w="15" w:type="dxa"/>
+                <w:left w:w="15" w:type="dxa"/>
+                <w:bottom w:w="15" w:type="dxa"/>
+                <w:right w:w="15" w:type="dxa"/>
+              </w:tblCellMar>
+              <w:tblLook w:val="04A0" w:firstRow="1" w:lastRow="0" w:firstColumn="1" w:lastColumn="0" w:noHBand="0" w:noVBand="1"/>
+            </w:tblPr>
+            <w:tblGrid>
+              <w:gridCol w:w="1266"/>
+            </w:tblGrid>
+            <w:tr>
+              <w:trPr>
+                <w:tblCellSpacing w:w="15" w:type="dxa"/>
+              </w:trPr>
+              <w:tc>
+                <w:tcPr>
+                  <w:tcW w:w="0" w:type="auto"/>
+                  <w:vAlign w:val="center"/>
+                  <w:hideMark/>
+                </w:tcPr>
+                <w:p>
+                  <w:r>
+                    <w:t>Answer a question correctly</w:t>
+                  </w:r>
+                </w:p>
+              </w:tc>
+            </w:tr>
+          </w:tbl>
+          <w:p>
+            <w:pPr>
+              <w:rPr>
+                <w:vanish/>
+              </w:rPr>
+            </w:pPr>
+          </w:p>
+          <w:tbl>
+            <w:tblPr>
+              <w:tblW w:w="0" w:type="auto"/>
+              <w:tblCellSpacing w:w="15" w:type="dxa"/>
+              <w:tblCellMar>
+                <w:top w:w="15" w:type="dxa"/>
+                <w:left w:w="15" w:type="dxa"/>
+                <w:bottom w:w="15" w:type="dxa"/>
+                <w:right w:w="15" w:type="dxa"/>
+              </w:tblCellMar>
+              <w:tblLook w:val="04A0" w:firstRow="1" w:lastRow="0" w:firstColumn="1" w:lastColumn="0" w:noHBand="0" w:noVBand="1"/>
+            </w:tblPr>
+            <w:tblGrid>
+              <w:gridCol w:w="96"/>
+            </w:tblGrid>
+            <w:tr>
+              <w:trPr>
+                <w:tblCellSpacing w:w="15" w:type="dxa"/>
+              </w:trPr>
+              <w:tc>
+                <w:tcPr>
+                  <w:tcW w:w="0" w:type="auto"/>
+                  <w:vAlign w:val="center"/>
+                  <w:hideMark/>
+                </w:tcPr>
+                <w:p/>
+              </w:tc>
+            </w:tr>
+          </w:tbl>
+          <w:p/>
+        </w:tc>
+        <w:tc>
+          <w:tcPr>
+            <w:tcW w:w="1745" w:type="dxa"/>
+          </w:tcPr>
+          <w:tbl>
+            <w:tblPr>
+              <w:tblW w:w="0" w:type="auto"/>
+              <w:tblCellSpacing w:w="15" w:type="dxa"/>
+              <w:tblCellMar>
+                <w:top w:w="15" w:type="dxa"/>
+                <w:left w:w="15" w:type="dxa"/>
+                <w:bottom w:w="15" w:type="dxa"/>
+                <w:right w:w="15" w:type="dxa"/>
+              </w:tblCellMar>
+              <w:tblLook w:val="04A0" w:firstRow="1" w:lastRow="0" w:firstColumn="1" w:lastColumn="0" w:noHBand="0" w:noVBand="1"/>
+            </w:tblPr>
+            <w:tblGrid>
+              <w:gridCol w:w="1529"/>
+            </w:tblGrid>
+            <w:tr>
+              <w:trPr>
+                <w:tblCellSpacing w:w="15" w:type="dxa"/>
+              </w:trPr>
+              <w:tc>
+                <w:tcPr>
+                  <w:tcW w:w="0" w:type="auto"/>
+                  <w:vAlign w:val="center"/>
+                  <w:hideMark/>
+                </w:tcPr>
+                <w:p>
+                  <w:r>
+                    <w:t>Increments score by 1</w:t>
+                  </w:r>
+                </w:p>
+              </w:tc>
+            </w:tr>
+          </w:tbl>
+          <w:p>
+            <w:pPr>
+              <w:rPr>
+                <w:vanish/>
+              </w:rPr>
+            </w:pPr>
+          </w:p>
+          <w:tbl>
+            <w:tblPr>
+              <w:tblW w:w="0" w:type="auto"/>
+              <w:tblCellSpacing w:w="15" w:type="dxa"/>
+              <w:tblCellMar>
+                <w:top w:w="15" w:type="dxa"/>
+                <w:left w:w="15" w:type="dxa"/>
+                <w:bottom w:w="15" w:type="dxa"/>
+                <w:right w:w="15" w:type="dxa"/>
+              </w:tblCellMar>
+              <w:tblLook w:val="04A0" w:firstRow="1" w:lastRow="0" w:firstColumn="1" w:lastColumn="0" w:noHBand="0" w:noVBand="1"/>
+            </w:tblPr>
+            <w:tblGrid>
+              <w:gridCol w:w="96"/>
+            </w:tblGrid>
+            <w:tr>
+              <w:trPr>
+                <w:tblCellSpacing w:w="15" w:type="dxa"/>
+              </w:trPr>
+              <w:tc>
+                <w:tcPr>
+                  <w:tcW w:w="0" w:type="auto"/>
+                  <w:vAlign w:val="center"/>
+                  <w:hideMark/>
+                </w:tcPr>
+                <w:p/>
+              </w:tc>
+            </w:tr>
+          </w:tbl>
+          <w:p/>
+        </w:tc>
+        <w:tc>
+          <w:tcPr>
+            <w:tcW w:w="1745" w:type="dxa"/>
+          </w:tcPr>
+          <w:tbl>
+            <w:tblPr>
+              <w:tblW w:w="0" w:type="auto"/>
+              <w:tblCellSpacing w:w="15" w:type="dxa"/>
+              <w:tblCellMar>
+                <w:top w:w="15" w:type="dxa"/>
+                <w:left w:w="15" w:type="dxa"/>
+                <w:bottom w:w="15" w:type="dxa"/>
+                <w:right w:w="15" w:type="dxa"/>
+              </w:tblCellMar>
+              <w:tblLook w:val="04A0" w:firstRow="1" w:lastRow="0" w:firstColumn="1" w:lastColumn="0" w:noHBand="0" w:noVBand="1"/>
+            </w:tblPr>
+            <w:tblGrid>
+              <w:gridCol w:w="1529"/>
+            </w:tblGrid>
+            <w:tr>
+              <w:trPr>
+                <w:tblCellSpacing w:w="15" w:type="dxa"/>
+              </w:trPr>
+              <w:tc>
+                <w:tcPr>
+                  <w:tcW w:w="0" w:type="auto"/>
+                  <w:vAlign w:val="center"/>
+                  <w:hideMark/>
+                </w:tcPr>
+                <w:p>
+                  <w:r>
+                    <w:t>Increments score by 1</w:t>
+                  </w:r>
+                </w:p>
+              </w:tc>
+            </w:tr>
+          </w:tbl>
+          <w:p>
+            <w:pPr>
+              <w:rPr>
+                <w:vanish/>
+              </w:rPr>
+            </w:pPr>
+          </w:p>
+          <w:tbl>
+            <w:tblPr>
+              <w:tblW w:w="0" w:type="auto"/>
+              <w:tblCellSpacing w:w="15" w:type="dxa"/>
+              <w:tblCellMar>
+                <w:top w:w="15" w:type="dxa"/>
+                <w:left w:w="15" w:type="dxa"/>
+                <w:bottom w:w="15" w:type="dxa"/>
+                <w:right w:w="15" w:type="dxa"/>
+              </w:tblCellMar>
+              <w:tblLook w:val="04A0" w:firstRow="1" w:lastRow="0" w:firstColumn="1" w:lastColumn="0" w:noHBand="0" w:noVBand="1"/>
+            </w:tblPr>
+            <w:tblGrid>
+              <w:gridCol w:w="96"/>
+            </w:tblGrid>
+            <w:tr>
+              <w:trPr>
+                <w:tblCellSpacing w:w="15" w:type="dxa"/>
+              </w:trPr>
+              <w:tc>
+                <w:tcPr>
+                  <w:tcW w:w="0" w:type="auto"/>
+                  <w:vAlign w:val="center"/>
+                  <w:hideMark/>
+                </w:tcPr>
+                <w:p/>
+              </w:tc>
+            </w:tr>
+          </w:tbl>
+          <w:p/>
+        </w:tc>
+        <w:tc>
+          <w:tcPr>
+            <w:tcW w:w="1231" w:type="dxa"/>
+          </w:tcPr>
+          <w:p>
+            <w:r>
+              <w:t>Pass</w:t>
+            </w:r>
+          </w:p>
+        </w:tc>
+        <w:tc>
+          <w:tcPr>
+            <w:tcW w:w="1268" w:type="dxa"/>
+          </w:tcPr>
+          <w:p>
+            <w:r>
+              <w:t>N/A</w:t>
+            </w:r>
+          </w:p>
+        </w:tc>
+      </w:tr>
+      <w:tr>
+        <w:trPr>
+          <w:trHeight w:val="706"/>
+        </w:trPr>
+        <w:tc>
+          <w:tcPr>
+            <w:tcW w:w="680" w:type="dxa"/>
+          </w:tcPr>
+          <w:p>
+            <w:r>
+              <w:t>Test 8</w:t>
+            </w:r>
+          </w:p>
+        </w:tc>
+        <w:tc>
+          <w:tcPr>
+            <w:tcW w:w="1296" w:type="dxa"/>
+          </w:tcPr>
+          <w:p>
+            <w:r>
+              <w:t>Path coverage</w:t>
+            </w:r>
+          </w:p>
+        </w:tc>
+        <w:tc>
+          <w:tcPr>
+            <w:tcW w:w="1501" w:type="dxa"/>
+          </w:tcPr>
+          <w:tbl>
+            <w:tblPr>
+              <w:tblW w:w="0" w:type="auto"/>
+              <w:tblCellSpacing w:w="15" w:type="dxa"/>
+              <w:tblCellMar>
+                <w:top w:w="15" w:type="dxa"/>
+                <w:left w:w="15" w:type="dxa"/>
+                <w:bottom w:w="15" w:type="dxa"/>
+                <w:right w:w="15" w:type="dxa"/>
+              </w:tblCellMar>
+              <w:tblLook w:val="04A0" w:firstRow="1" w:lastRow="0" w:firstColumn="1" w:lastColumn="0" w:noHBand="0" w:noVBand="1"/>
+            </w:tblPr>
+            <w:tblGrid>
+              <w:gridCol w:w="1285"/>
+            </w:tblGrid>
+            <w:tr>
+              <w:trPr>
+                <w:tblCellSpacing w:w="15" w:type="dxa"/>
+              </w:trPr>
+              <w:tc>
+                <w:tcPr>
+                  <w:tcW w:w="0" w:type="auto"/>
+                  <w:vAlign w:val="center"/>
+                  <w:hideMark/>
+                </w:tcPr>
+                <w:p>
+                  <w:r>
+                    <w:t>Verify no score increment on wrong answer</w:t>
+                  </w:r>
+                </w:p>
+              </w:tc>
+            </w:tr>
+          </w:tbl>
+          <w:p>
+            <w:pPr>
+              <w:rPr>
+                <w:vanish/>
+              </w:rPr>
+            </w:pPr>
+          </w:p>
+          <w:tbl>
+            <w:tblPr>
+              <w:tblW w:w="0" w:type="auto"/>
+              <w:tblCellSpacing w:w="15" w:type="dxa"/>
+              <w:tblCellMar>
+                <w:top w:w="15" w:type="dxa"/>
+                <w:left w:w="15" w:type="dxa"/>
+                <w:bottom w:w="15" w:type="dxa"/>
+                <w:right w:w="15" w:type="dxa"/>
+              </w:tblCellMar>
+              <w:tblLook w:val="04A0" w:firstRow="1" w:lastRow="0" w:firstColumn="1" w:lastColumn="0" w:noHBand="0" w:noVBand="1"/>
+            </w:tblPr>
+            <w:tblGrid>
+              <w:gridCol w:w="96"/>
+            </w:tblGrid>
+            <w:tr>
+              <w:trPr>
+                <w:tblCellSpacing w:w="15" w:type="dxa"/>
+              </w:trPr>
+              <w:tc>
+                <w:tcPr>
+                  <w:tcW w:w="0" w:type="auto"/>
+                  <w:vAlign w:val="center"/>
+                  <w:hideMark/>
+                </w:tcPr>
+                <w:p/>
+              </w:tc>
+            </w:tr>
+          </w:tbl>
+          <w:p/>
+        </w:tc>
+        <w:tc>
+          <w:tcPr>
+            <w:tcW w:w="1482" w:type="dxa"/>
+          </w:tcPr>
+          <w:p>
+            <w:r>
+              <w:t>Answer a question incorrectly</w:t>
+            </w:r>
+          </w:p>
+        </w:tc>
+        <w:tc>
+          <w:tcPr>
+            <w:tcW w:w="1745" w:type="dxa"/>
+          </w:tcPr>
+          <w:p>
+            <w:r>
+              <w:t>Score stays the same</w:t>
+            </w:r>
+          </w:p>
+        </w:tc>
+        <w:tc>
+          <w:tcPr>
+            <w:tcW w:w="1745" w:type="dxa"/>
+          </w:tcPr>
+          <w:p>
+            <w:r>
+              <w:t>Score stays the same</w:t>
+            </w:r>
+          </w:p>
+        </w:tc>
+        <w:tc>
+          <w:tcPr>
+            <w:tcW w:w="1231" w:type="dxa"/>
+          </w:tcPr>
+          <w:p>
+            <w:r>
+              <w:t>Pass</w:t>
+            </w:r>
+          </w:p>
+        </w:tc>
+        <w:tc>
+          <w:tcPr>
+            <w:tcW w:w="1268" w:type="dxa"/>
+          </w:tcPr>
+          <w:p>
+            <w:r>
+              <w:t>N/A</w:t>
+            </w:r>
+          </w:p>
+        </w:tc>
+      </w:tr>
+      <w:tr>
+        <w:trPr>
+          <w:trHeight w:val="706"/>
+        </w:trPr>
+        <w:tc>
+          <w:tcPr>
+            <w:tcW w:w="680" w:type="dxa"/>
+          </w:tcPr>
+          <w:p>
+            <w:r>
+              <w:t>Test 9</w:t>
+            </w:r>
+          </w:p>
+        </w:tc>
+        <w:tc>
+          <w:tcPr>
+            <w:tcW w:w="1296" w:type="dxa"/>
+          </w:tcPr>
+          <w:p>
+            <w:r>
+              <w:t xml:space="preserve">Exception </w:t>
+            </w:r>
+            <w:r>
+              <w:t>h</w:t>
+            </w:r>
+            <w:r>
+              <w:t>andling</w:t>
+            </w:r>
+          </w:p>
+        </w:tc>
+        <w:tc>
+          <w:tcPr>
+            <w:tcW w:w="1501" w:type="dxa"/>
+          </w:tcPr>
+          <w:tbl>
+            <w:tblPr>
+              <w:tblW w:w="0" w:type="auto"/>
+              <w:tblCellSpacing w:w="15" w:type="dxa"/>
+              <w:tblCellMar>
+                <w:top w:w="15" w:type="dxa"/>
+                <w:left w:w="15" w:type="dxa"/>
+                <w:bottom w:w="15" w:type="dxa"/>
+                <w:right w:w="15" w:type="dxa"/>
+              </w:tblCellMar>
+              <w:tblLook w:val="04A0" w:firstRow="1" w:lastRow="0" w:firstColumn="1" w:lastColumn="0" w:noHBand="0" w:noVBand="1"/>
+            </w:tblPr>
+            <w:tblGrid>
+              <w:gridCol w:w="1285"/>
+            </w:tblGrid>
+            <w:tr>
+              <w:trPr>
+                <w:tblCellSpacing w:w="15" w:type="dxa"/>
+              </w:trPr>
+              <w:tc>
+                <w:tcPr>
+                  <w:tcW w:w="0" w:type="auto"/>
+                  <w:vAlign w:val="center"/>
+                  <w:hideMark/>
+                </w:tcPr>
+                <w:p>
+                  <w:r>
+                    <w:t>Verify handling of index out of range</w:t>
+                  </w:r>
+                </w:p>
+              </w:tc>
+            </w:tr>
+          </w:tbl>
+          <w:p>
+            <w:pPr>
+              <w:rPr>
+                <w:vanish/>
+              </w:rPr>
+            </w:pPr>
+          </w:p>
+          <w:tbl>
+            <w:tblPr>
+              <w:tblW w:w="0" w:type="auto"/>
+              <w:tblCellSpacing w:w="15" w:type="dxa"/>
+              <w:tblCellMar>
+                <w:top w:w="15" w:type="dxa"/>
+                <w:left w:w="15" w:type="dxa"/>
+                <w:bottom w:w="15" w:type="dxa"/>
+                <w:right w:w="15" w:type="dxa"/>
+              </w:tblCellMar>
+              <w:tblLook w:val="04A0" w:firstRow="1" w:lastRow="0" w:firstColumn="1" w:lastColumn="0" w:noHBand="0" w:noVBand="1"/>
+            </w:tblPr>
+            <w:tblGrid>
+              <w:gridCol w:w="96"/>
+            </w:tblGrid>
+            <w:tr>
+              <w:trPr>
+                <w:tblCellSpacing w:w="15" w:type="dxa"/>
+              </w:trPr>
+              <w:tc>
+                <w:tcPr>
+                  <w:tcW w:w="0" w:type="auto"/>
+                  <w:vAlign w:val="center"/>
+                  <w:hideMark/>
+                </w:tcPr>
+                <w:p/>
+              </w:tc>
+            </w:tr>
+          </w:tbl>
+          <w:p/>
+        </w:tc>
+        <w:tc>
+          <w:tcPr>
+            <w:tcW w:w="1482" w:type="dxa"/>
+          </w:tcPr>
+          <w:p>
+            <w:r>
+              <w:t xml:space="preserve">Change </w:t>
+            </w:r>
+          </w:p>
+          <w:p>
+            <w:r>
+              <w:t>current_</w:t>
+            </w:r>
+          </w:p>
+          <w:p>
+            <w:r>
+              <w:t>question_</w:t>
+            </w:r>
+          </w:p>
+          <w:p>
+            <w:r>
+              <w:t>index to an out-of-range value</w:t>
+            </w:r>
+          </w:p>
+        </w:tc>
+        <w:tc>
+          <w:tcPr>
+            <w:tcW w:w="1745" w:type="dxa"/>
+          </w:tcPr>
+          <w:p>
+            <w:r>
+              <w:t xml:space="preserve">Should be able to handle out of range value </w:t>
+            </w:r>
+          </w:p>
+        </w:tc>
+        <w:tc>
+          <w:tcPr>
+            <w:tcW w:w="1745" w:type="dxa"/>
+          </w:tcPr>
+          <w:p>
+            <w:r>
+              <w:t>Crashes or is unable to handle out of range value</w:t>
+            </w:r>
+          </w:p>
+        </w:tc>
+        <w:tc>
+          <w:tcPr>
+            <w:tcW w:w="1231" w:type="dxa"/>
+          </w:tcPr>
+          <w:p>
+            <w:r>
+              <w:t>Fail</w:t>
+            </w:r>
+          </w:p>
+        </w:tc>
+        <w:tc>
+          <w:tcPr>
+            <w:tcW w:w="1268" w:type="dxa"/>
+          </w:tcPr>
+          <w:p>
+            <w:r>
+              <w:t>Check for current question index</w:t>
+            </w:r>
+          </w:p>
+        </w:tc>
+      </w:tr>
+      <w:tr>
+        <w:trPr>
+          <w:trHeight w:val="706"/>
+        </w:trPr>
+        <w:tc>
+          <w:tcPr>
+            <w:tcW w:w="680" w:type="dxa"/>
+          </w:tcPr>
+          <w:p>
+            <w:r>
+              <w:t>Test 10</w:t>
+            </w:r>
+          </w:p>
+        </w:tc>
+        <w:tc>
+          <w:tcPr>
+            <w:tcW w:w="1296" w:type="dxa"/>
+          </w:tcPr>
+          <w:p>
+            <w:r>
+              <w:t>Faulty data</w:t>
+            </w:r>
+          </w:p>
+        </w:tc>
+        <w:tc>
+          <w:tcPr>
+            <w:tcW w:w="1501" w:type="dxa"/>
+          </w:tcPr>
+          <w:p>
+            <w:r>
+              <w:t>Verify handling of invalid quiz data</w:t>
+            </w:r>
+          </w:p>
+        </w:tc>
+        <w:tc>
+          <w:tcPr>
+            <w:tcW w:w="1482" w:type="dxa"/>
+          </w:tcPr>
+          <w:p>
+            <w:r>
+              <w:t>Provide quiz data with missing ‘subject’ or ‘question’ areas</w:t>
+            </w:r>
+          </w:p>
+        </w:tc>
+        <w:tc>
+          <w:tcPr>
+            <w:tcW w:w="1745" w:type="dxa"/>
+          </w:tcPr>
+          <w:p>
+            <w:r>
+              <w:t>Should be able to handle invalid or missing quiz data</w:t>
+            </w:r>
+          </w:p>
+        </w:tc>
+        <w:tc>
+          <w:tcPr>
+            <w:tcW w:w="1745" w:type="dxa"/>
+          </w:tcPr>
+          <w:p>
+            <w:r>
+              <w:t>Unable to load questions or missing quiz data will impact app</w:t>
+            </w:r>
+          </w:p>
+        </w:tc>
+        <w:tc>
+          <w:tcPr>
+            <w:tcW w:w="1231" w:type="dxa"/>
+          </w:tcPr>
+          <w:p>
+            <w:r>
+              <w:t>Fail</w:t>
+            </w:r>
+          </w:p>
+        </w:tc>
+        <w:tc>
+          <w:tcPr>
+            <w:tcW w:w="1268" w:type="dxa"/>
+          </w:tcPr>
+          <w:p>
+            <w:r>
+              <w:t xml:space="preserve">Check invalid or missing quiz data will not </w:t>
+            </w:r>
+            <w:proofErr w:type="spellStart"/>
+            <w:proofErr w:type="gramStart"/>
+            <w:r>
+              <w:t>effect</w:t>
+            </w:r>
+            <w:proofErr w:type="spellEnd"/>
+            <w:proofErr w:type="gramEnd"/>
+            <w:r>
+              <w:t xml:space="preserve"> app</w:t>
+            </w:r>
+          </w:p>
+        </w:tc>
+      </w:tr>
+    </w:tbl>
     <w:p/>
     <w:sectPr>
       <w:pgSz w:w="11900" w:h="16840"/>
@@ -945,6 +4105,22 @@
       <w:spacing w:val="5"/>
     </w:rPr>
   </w:style>
+  <w:style w:type="table" w:styleId="TableGrid">
+    <w:name w:val="Table Grid"/>
+    <w:basedOn w:val="TableNormal"/>
+    <w:uiPriority w:val="39"/>
+    <w:rsid w:val="00374702"/>
+    <w:tblPr>
+      <w:tblBorders>
+        <w:top w:val="single" w:sz="4" w:space="0" w:color="auto"/>
+        <w:left w:val="single" w:sz="4" w:space="0" w:color="auto"/>
+        <w:bottom w:val="single" w:sz="4" w:space="0" w:color="auto"/>
+        <w:right w:val="single" w:sz="4" w:space="0" w:color="auto"/>
+        <w:insideH w:val="single" w:sz="4" w:space="0" w:color="auto"/>
+        <w:insideV w:val="single" w:sz="4" w:space="0" w:color="auto"/>
+      </w:tblBorders>
+    </w:tblPr>
+  </w:style>
 </w:styles>
 </file>
 

</xml_diff>